<commit_message>
update: update finish view
</commit_message>
<xml_diff>
--- a/conf/reports/report.docx
+++ b/conf/reports/report.docx
@@ -1873,9 +1873,11 @@
           <w:szCs w:val="22"/>
           <w:lang w:val="en-US"/>
         </w:rPr>
-        <w:t>Dataset +++INS $</w:t>
-      </w:r>
-      <w:proofErr w:type="spellStart"/>
+        <w:t>Dataset +++INS $item.number+++:</w:t>
+      </w:r>
+      <w:r>
+        <w:br/>
+      </w:r>
       <w:r>
         <w:rPr>
           <w:rFonts w:ascii="Helvetica Neue" w:hAnsi="Helvetica Neue" w:eastAsia="Helvetica Neue" w:cs="Helvetica Neue"/>
@@ -1891,9 +1893,28 @@
           <w:szCs w:val="22"/>
           <w:lang w:val="en-US"/>
         </w:rPr>
-        <w:t>item.number</w:t>
-      </w:r>
-      <w:proofErr w:type="spellEnd"/>
+        <w:t>Dataset name:</w:t>
+      </w:r>
+      <w:r>
+        <w:rPr>
+          <w:rFonts w:ascii="Helvetica Neue" w:hAnsi="Helvetica Neue" w:eastAsia="Helvetica Neue" w:cs="Helvetica Neue"/>
+          <w:b w:val="0"/>
+          <w:bCs w:val="0"/>
+          <w:i w:val="0"/>
+          <w:iCs w:val="0"/>
+          <w:caps w:val="0"/>
+          <w:smallCaps w:val="0"/>
+          <w:noProof w:val="0"/>
+          <w:color w:val="000000" w:themeColor="text1" w:themeTint="FF" w:themeShade="FF"/>
+          <w:sz w:val="22"/>
+          <w:szCs w:val="22"/>
+          <w:lang w:val="en-US"/>
+        </w:rPr>
+        <w:t xml:space="preserve"> +++INS $item.name+++</w:t>
+      </w:r>
+      <w:r>
+        <w:br/>
+      </w:r>
       <w:r>
         <w:rPr>
           <w:rFonts w:ascii="Helvetica Neue" w:hAnsi="Helvetica Neue" w:eastAsia="Helvetica Neue" w:cs="Helvetica Neue"/>
@@ -1909,7 +1930,24 @@
           <w:szCs w:val="22"/>
           <w:lang w:val="en-US"/>
         </w:rPr>
-        <w:t>+++:</w:t>
+        <w:t>Data Type:</w:t>
+      </w:r>
+      <w:r>
+        <w:rPr>
+          <w:rFonts w:ascii="Helvetica Neue" w:hAnsi="Helvetica Neue" w:eastAsia="Helvetica Neue" w:cs="Helvetica Neue"/>
+          <w:b w:val="0"/>
+          <w:bCs w:val="0"/>
+          <w:i w:val="0"/>
+          <w:iCs w:val="0"/>
+          <w:caps w:val="0"/>
+          <w:smallCaps w:val="0"/>
+          <w:noProof w:val="0"/>
+          <w:color w:val="000000" w:themeColor="text1" w:themeTint="FF" w:themeShade="FF"/>
+          <w:sz w:val="22"/>
+          <w:szCs w:val="22"/>
+          <w:lang w:val="en-US"/>
+        </w:rPr>
+        <w:t xml:space="preserve"> +++INS $item.type+++</w:t>
       </w:r>
       <w:r>
         <w:br/>
@@ -1929,24 +1967,24 @@
           <w:szCs w:val="22"/>
           <w:lang w:val="en-US"/>
         </w:rPr>
-        <w:t>Dataset name:</w:t>
-      </w:r>
-      <w:r>
-        <w:rPr>
-          <w:rFonts w:ascii="Helvetica Neue" w:hAnsi="Helvetica Neue" w:eastAsia="Helvetica Neue" w:cs="Helvetica Neue"/>
-          <w:b w:val="0"/>
-          <w:bCs w:val="0"/>
-          <w:i w:val="0"/>
-          <w:iCs w:val="0"/>
-          <w:caps w:val="0"/>
-          <w:smallCaps w:val="0"/>
-          <w:noProof w:val="0"/>
-          <w:color w:val="000000" w:themeColor="text1" w:themeTint="FF" w:themeShade="FF"/>
-          <w:sz w:val="22"/>
-          <w:szCs w:val="22"/>
-          <w:lang w:val="en-US"/>
-        </w:rPr>
-        <w:t xml:space="preserve"> +++INS $item.name+++</w:t>
+        <w:t>Data Sentence:</w:t>
+      </w:r>
+      <w:r>
+        <w:rPr>
+          <w:rFonts w:ascii="Helvetica Neue" w:hAnsi="Helvetica Neue" w:eastAsia="Helvetica Neue" w:cs="Helvetica Neue"/>
+          <w:b w:val="0"/>
+          <w:bCs w:val="0"/>
+          <w:i w:val="0"/>
+          <w:iCs w:val="0"/>
+          <w:caps w:val="0"/>
+          <w:smallCaps w:val="0"/>
+          <w:noProof w:val="0"/>
+          <w:color w:val="000000" w:themeColor="text1" w:themeTint="FF" w:themeShade="FF"/>
+          <w:sz w:val="22"/>
+          <w:szCs w:val="22"/>
+          <w:lang w:val="en-US"/>
+        </w:rPr>
+        <w:t xml:space="preserve"> +++INS $item.text+++</w:t>
       </w:r>
       <w:r>
         <w:br/>
@@ -1966,24 +2004,24 @@
           <w:szCs w:val="22"/>
           <w:lang w:val="en-US"/>
         </w:rPr>
-        <w:t>Data Type:</w:t>
-      </w:r>
-      <w:r>
-        <w:rPr>
-          <w:rFonts w:ascii="Helvetica Neue" w:hAnsi="Helvetica Neue" w:eastAsia="Helvetica Neue" w:cs="Helvetica Neue"/>
-          <w:b w:val="0"/>
-          <w:bCs w:val="0"/>
-          <w:i w:val="0"/>
-          <w:iCs w:val="0"/>
-          <w:caps w:val="0"/>
-          <w:smallCaps w:val="0"/>
-          <w:noProof w:val="0"/>
-          <w:color w:val="000000" w:themeColor="text1" w:themeTint="FF" w:themeShade="FF"/>
-          <w:sz w:val="22"/>
-          <w:szCs w:val="22"/>
-          <w:lang w:val="en-US"/>
-        </w:rPr>
-        <w:t xml:space="preserve"> +++INS $item.type+++</w:t>
+        <w:t>Stable Identifier:</w:t>
+      </w:r>
+      <w:r>
+        <w:rPr>
+          <w:rFonts w:ascii="Helvetica Neue" w:hAnsi="Helvetica Neue" w:eastAsia="Helvetica Neue" w:cs="Helvetica Neue"/>
+          <w:b w:val="0"/>
+          <w:bCs w:val="0"/>
+          <w:i w:val="0"/>
+          <w:iCs w:val="0"/>
+          <w:caps w:val="0"/>
+          <w:smallCaps w:val="0"/>
+          <w:noProof w:val="0"/>
+          <w:color w:val="000000" w:themeColor="text1" w:themeTint="FF" w:themeShade="FF"/>
+          <w:sz w:val="22"/>
+          <w:szCs w:val="22"/>
+          <w:lang w:val="en-US"/>
+        </w:rPr>
+        <w:t xml:space="preserve"> +++INS `${$item.stableIdentifier.url} ${$item.stableIdentifier.label}`+++</w:t>
       </w:r>
       <w:r>
         <w:br/>
@@ -2003,152 +2041,6 @@
           <w:szCs w:val="22"/>
           <w:lang w:val="en-US"/>
         </w:rPr>
-        <w:t>Data Sentence:</w:t>
-      </w:r>
-      <w:r>
-        <w:rPr>
-          <w:rFonts w:ascii="Helvetica Neue" w:hAnsi="Helvetica Neue" w:eastAsia="Helvetica Neue" w:cs="Helvetica Neue"/>
-          <w:b w:val="0"/>
-          <w:bCs w:val="0"/>
-          <w:i w:val="0"/>
-          <w:iCs w:val="0"/>
-          <w:caps w:val="0"/>
-          <w:smallCaps w:val="0"/>
-          <w:noProof w:val="0"/>
-          <w:color w:val="000000" w:themeColor="text1" w:themeTint="FF" w:themeShade="FF"/>
-          <w:sz w:val="22"/>
-          <w:szCs w:val="22"/>
-          <w:lang w:val="en-US"/>
-        </w:rPr>
-        <w:t xml:space="preserve"> +++INS $</w:t>
-      </w:r>
-      <w:proofErr w:type="spellStart"/>
-      <w:r>
-        <w:rPr>
-          <w:rFonts w:ascii="Helvetica Neue" w:hAnsi="Helvetica Neue" w:eastAsia="Helvetica Neue" w:cs="Helvetica Neue"/>
-          <w:b w:val="0"/>
-          <w:bCs w:val="0"/>
-          <w:i w:val="0"/>
-          <w:iCs w:val="0"/>
-          <w:caps w:val="0"/>
-          <w:smallCaps w:val="0"/>
-          <w:noProof w:val="0"/>
-          <w:color w:val="000000" w:themeColor="text1" w:themeTint="FF" w:themeShade="FF"/>
-          <w:sz w:val="22"/>
-          <w:szCs w:val="22"/>
-          <w:lang w:val="en-US"/>
-        </w:rPr>
-        <w:t>item.text</w:t>
-      </w:r>
-      <w:proofErr w:type="spellEnd"/>
-      <w:r>
-        <w:rPr>
-          <w:rFonts w:ascii="Helvetica Neue" w:hAnsi="Helvetica Neue" w:eastAsia="Helvetica Neue" w:cs="Helvetica Neue"/>
-          <w:b w:val="0"/>
-          <w:bCs w:val="0"/>
-          <w:i w:val="0"/>
-          <w:iCs w:val="0"/>
-          <w:caps w:val="0"/>
-          <w:smallCaps w:val="0"/>
-          <w:noProof w:val="0"/>
-          <w:color w:val="000000" w:themeColor="text1" w:themeTint="FF" w:themeShade="FF"/>
-          <w:sz w:val="22"/>
-          <w:szCs w:val="22"/>
-          <w:lang w:val="en-US"/>
-        </w:rPr>
-        <w:t>+++</w:t>
-      </w:r>
-      <w:r>
-        <w:br/>
-      </w:r>
-      <w:r>
-        <w:rPr>
-          <w:rFonts w:ascii="Helvetica Neue" w:hAnsi="Helvetica Neue" w:eastAsia="Helvetica Neue" w:cs="Helvetica Neue"/>
-          <w:b w:val="1"/>
-          <w:bCs w:val="1"/>
-          <w:i w:val="0"/>
-          <w:iCs w:val="0"/>
-          <w:caps w:val="0"/>
-          <w:smallCaps w:val="0"/>
-          <w:noProof w:val="0"/>
-          <w:color w:val="000000" w:themeColor="text1" w:themeTint="FF" w:themeShade="FF"/>
-          <w:sz w:val="22"/>
-          <w:szCs w:val="22"/>
-          <w:lang w:val="en-US"/>
-        </w:rPr>
-        <w:t>Stable Identifier:</w:t>
-      </w:r>
-      <w:r>
-        <w:rPr>
-          <w:rFonts w:ascii="Helvetica Neue" w:hAnsi="Helvetica Neue" w:eastAsia="Helvetica Neue" w:cs="Helvetica Neue"/>
-          <w:b w:val="0"/>
-          <w:bCs w:val="0"/>
-          <w:i w:val="0"/>
-          <w:iCs w:val="0"/>
-          <w:caps w:val="0"/>
-          <w:smallCaps w:val="0"/>
-          <w:noProof w:val="0"/>
-          <w:color w:val="000000" w:themeColor="text1" w:themeTint="FF" w:themeShade="FF"/>
-          <w:sz w:val="22"/>
-          <w:szCs w:val="22"/>
-          <w:lang w:val="en-US"/>
-        </w:rPr>
-        <w:t xml:space="preserve"> +++INS `${$item.stableIdentifier.</w:t>
-      </w:r>
-      <w:proofErr w:type="spellStart"/>
-      <w:r>
-        <w:rPr>
-          <w:rFonts w:ascii="Helvetica Neue" w:hAnsi="Helvetica Neue" w:eastAsia="Helvetica Neue" w:cs="Helvetica Neue"/>
-          <w:b w:val="0"/>
-          <w:bCs w:val="0"/>
-          <w:i w:val="0"/>
-          <w:iCs w:val="0"/>
-          <w:caps w:val="0"/>
-          <w:smallCaps w:val="0"/>
-          <w:noProof w:val="0"/>
-          <w:color w:val="000000" w:themeColor="text1" w:themeTint="FF" w:themeShade="FF"/>
-          <w:sz w:val="22"/>
-          <w:szCs w:val="22"/>
-          <w:lang w:val="en-US"/>
-        </w:rPr>
-        <w:t>url</w:t>
-      </w:r>
-      <w:proofErr w:type="spellEnd"/>
-      <w:r>
-        <w:rPr>
-          <w:rFonts w:ascii="Helvetica Neue" w:hAnsi="Helvetica Neue" w:eastAsia="Helvetica Neue" w:cs="Helvetica Neue"/>
-          <w:b w:val="0"/>
-          <w:bCs w:val="0"/>
-          <w:i w:val="0"/>
-          <w:iCs w:val="0"/>
-          <w:caps w:val="0"/>
-          <w:smallCaps w:val="0"/>
-          <w:noProof w:val="0"/>
-          <w:color w:val="000000" w:themeColor="text1" w:themeTint="FF" w:themeShade="FF"/>
-          <w:sz w:val="22"/>
-          <w:szCs w:val="22"/>
-          <w:lang w:val="en-US"/>
-        </w:rPr>
-        <w:t>} ${$item.stableIdentifier.label}`+++</w:t>
-      </w:r>
-      <w:r>
-        <w:br/>
-      </w:r>
-      <w:r>
-        <w:rPr>
-          <w:rFonts w:ascii="Helvetica Neue" w:hAnsi="Helvetica Neue" w:eastAsia="Helvetica Neue" w:cs="Helvetica Neue"/>
-          <w:b w:val="1"/>
-          <w:bCs w:val="1"/>
-          <w:i w:val="0"/>
-          <w:iCs w:val="0"/>
-          <w:caps w:val="0"/>
-          <w:smallCaps w:val="0"/>
-          <w:noProof w:val="0"/>
-          <w:color w:val="000000" w:themeColor="text1" w:themeTint="FF" w:themeShade="FF"/>
-          <w:sz w:val="22"/>
-          <w:szCs w:val="22"/>
-          <w:lang w:val="en-US"/>
-        </w:rPr>
         <w:t>Comments:</w:t>
       </w:r>
       <w:r>
@@ -2166,46 +2058,8 @@
           <w:szCs w:val="22"/>
           <w:lang w:val="en-US"/>
         </w:rPr>
-        <w:t xml:space="preserve"> +++INS $</w:t>
-      </w:r>
-      <w:proofErr w:type="spellStart"/>
-      <w:r>
-        <w:rPr>
-          <w:rFonts w:ascii="Helvetica Neue" w:hAnsi="Helvetica Neue" w:eastAsia="Helvetica Neue" w:cs="Helvetica Neue"/>
-          <w:b w:val="0"/>
-          <w:bCs w:val="0"/>
-          <w:i w:val="0"/>
-          <w:iCs w:val="0"/>
-          <w:caps w:val="0"/>
-          <w:smallCaps w:val="0"/>
-          <w:noProof w:val="0"/>
-          <w:color w:val="000000" w:themeColor="text1" w:themeTint="FF" w:themeShade="FF"/>
-          <w:sz w:val="22"/>
-          <w:szCs w:val="22"/>
-          <w:lang w:val="en-US"/>
-        </w:rPr>
-        <w:t>item.comments</w:t>
-      </w:r>
-      <w:proofErr w:type="spellEnd"/>
-      <w:r>
-        <w:rPr>
-          <w:rFonts w:ascii="Helvetica Neue" w:hAnsi="Helvetica Neue" w:eastAsia="Helvetica Neue" w:cs="Helvetica Neue"/>
-          <w:b w:val="0"/>
-          <w:bCs w:val="0"/>
-          <w:i w:val="0"/>
-          <w:iCs w:val="0"/>
-          <w:caps w:val="0"/>
-          <w:smallCaps w:val="0"/>
-          <w:noProof w:val="0"/>
-          <w:color w:val="000000" w:themeColor="text1" w:themeTint="FF" w:themeShade="FF"/>
-          <w:sz w:val="22"/>
-          <w:szCs w:val="22"/>
-          <w:lang w:val="en-US"/>
-        </w:rPr>
-        <w:t>+++</w:t>
-      </w:r>
-      <w:proofErr w:type="spellStart"/>
-      <w:proofErr w:type="spellEnd"/>
+        <w:t xml:space="preserve"> +++INS $item.comments+++</w:t>
+      </w:r>
     </w:p>
     <w:p>
       <w:pPr>
@@ -2221,7 +2075,324 @@
           <w:caps w:val="0"/>
           <w:smallCaps w:val="0"/>
           <w:noProof w:val="0"/>
-          <w:color w:val="595959" w:themeColor="text1" w:themeTint="A6" w:themeShade="FF"/>
+          <w:color w:val="000000" w:themeColor="text1" w:themeTint="FF" w:themeShade="FF"/>
+          <w:sz w:val="22"/>
+          <w:szCs w:val="22"/>
+          <w:lang w:val="en-US"/>
+        </w:rPr>
+      </w:pPr>
+    </w:p>
+    <w:p>
+      <w:pPr>
+        <w:spacing w:after="160" w:line="259" w:lineRule="auto"/>
+        <w:jc w:val="left"/>
+        <w:rPr>
+          <w:rFonts w:ascii="Helvetica Neue" w:hAnsi="Helvetica Neue" w:eastAsia="Helvetica Neue" w:cs="Helvetica Neue"/>
+          <w:b w:val="0"/>
+          <w:bCs w:val="0"/>
+          <w:i w:val="0"/>
+          <w:iCs w:val="0"/>
+          <w:caps w:val="0"/>
+          <w:smallCaps w:val="0"/>
+          <w:noProof w:val="0"/>
+          <w:color w:val="000000" w:themeColor="text1" w:themeTint="FF" w:themeShade="FF"/>
+          <w:sz w:val="22"/>
+          <w:szCs w:val="22"/>
+          <w:lang w:val="en-US"/>
+        </w:rPr>
+      </w:pPr>
+      <w:r>
+        <w:rPr>
+          <w:rFonts w:ascii="Helvetica Neue" w:hAnsi="Helvetica Neue" w:eastAsia="Helvetica Neue" w:cs="Helvetica Neue"/>
+          <w:b w:val="0"/>
+          <w:bCs w:val="0"/>
+          <w:i w:val="0"/>
+          <w:iCs w:val="0"/>
+          <w:caps w:val="0"/>
+          <w:smallCaps w:val="0"/>
+          <w:noProof w:val="0"/>
+          <w:color w:val="000000" w:themeColor="text1" w:themeTint="FF" w:themeShade="FF"/>
+          <w:sz w:val="22"/>
+          <w:szCs w:val="22"/>
+          <w:lang w:val="en-US"/>
+        </w:rPr>
+        <w:t>+++END-FOR item+++</w:t>
+      </w:r>
+    </w:p>
+    <w:p>
+      <w:pPr>
+        <w:spacing w:after="160" w:line="259" w:lineRule="auto"/>
+        <w:jc w:val="left"/>
+        <w:rPr>
+          <w:rFonts w:ascii="Helvetica Neue" w:hAnsi="Helvetica Neue" w:eastAsia="Helvetica Neue" w:cs="Helvetica Neue"/>
+          <w:b w:val="0"/>
+          <w:bCs w:val="0"/>
+          <w:i w:val="0"/>
+          <w:iCs w:val="0"/>
+          <w:caps w:val="0"/>
+          <w:smallCaps w:val="0"/>
+          <w:noProof w:val="0"/>
+          <w:color w:val="000000" w:themeColor="text1" w:themeTint="FF" w:themeShade="FF"/>
+          <w:sz w:val="22"/>
+          <w:szCs w:val="22"/>
+          <w:lang w:val="en-US"/>
+        </w:rPr>
+      </w:pPr>
+      <w:r>
+        <w:rPr>
+          <w:rFonts w:ascii="Helvetica Neue" w:hAnsi="Helvetica Neue" w:eastAsia="Helvetica Neue" w:cs="Helvetica Neue"/>
+          <w:b w:val="0"/>
+          <w:bCs w:val="0"/>
+          <w:i w:val="0"/>
+          <w:iCs w:val="0"/>
+          <w:caps w:val="0"/>
+          <w:smallCaps w:val="0"/>
+          <w:noProof w:val="0"/>
+          <w:color w:val="000000" w:themeColor="text1" w:themeTint="FF" w:themeShade="FF"/>
+          <w:sz w:val="22"/>
+          <w:szCs w:val="22"/>
+          <w:lang w:val="en-US"/>
+        </w:rPr>
+        <w:t>+++FOR item IN reagents+++</w:t>
+      </w:r>
+    </w:p>
+    <w:p>
+      <w:pPr>
+        <w:spacing w:after="160" w:line="259" w:lineRule="auto"/>
+        <w:jc w:val="left"/>
+        <w:rPr>
+          <w:rFonts w:ascii="Helvetica Neue" w:hAnsi="Helvetica Neue" w:eastAsia="Helvetica Neue" w:cs="Helvetica Neue"/>
+          <w:b w:val="0"/>
+          <w:bCs w:val="0"/>
+          <w:i w:val="0"/>
+          <w:iCs w:val="0"/>
+          <w:caps w:val="0"/>
+          <w:smallCaps w:val="0"/>
+          <w:noProof w:val="0"/>
+          <w:color w:val="000000" w:themeColor="text1" w:themeTint="FF" w:themeShade="FF"/>
+          <w:sz w:val="22"/>
+          <w:szCs w:val="22"/>
+          <w:lang w:val="en-US"/>
+        </w:rPr>
+      </w:pPr>
+      <w:r>
+        <w:rPr>
+          <w:rFonts w:ascii="Helvetica Neue" w:hAnsi="Helvetica Neue" w:eastAsia="Helvetica Neue" w:cs="Helvetica Neue"/>
+          <w:b w:val="1"/>
+          <w:bCs w:val="1"/>
+          <w:i w:val="0"/>
+          <w:iCs w:val="0"/>
+          <w:caps w:val="0"/>
+          <w:smallCaps w:val="0"/>
+          <w:noProof w:val="0"/>
+          <w:color w:val="000000" w:themeColor="text1" w:themeTint="FF" w:themeShade="FF"/>
+          <w:sz w:val="22"/>
+          <w:szCs w:val="22"/>
+          <w:lang w:val="en-US"/>
+        </w:rPr>
+        <w:t>Dataset +++INS $item.number+++:</w:t>
+      </w:r>
+      <w:r>
+        <w:br/>
+      </w:r>
+      <w:r>
+        <w:rPr>
+          <w:rFonts w:ascii="Helvetica Neue" w:hAnsi="Helvetica Neue" w:eastAsia="Helvetica Neue" w:cs="Helvetica Neue"/>
+          <w:b w:val="1"/>
+          <w:bCs w:val="1"/>
+          <w:i w:val="0"/>
+          <w:iCs w:val="0"/>
+          <w:caps w:val="0"/>
+          <w:smallCaps w:val="0"/>
+          <w:noProof w:val="0"/>
+          <w:color w:val="000000" w:themeColor="text1" w:themeTint="FF" w:themeShade="FF"/>
+          <w:sz w:val="22"/>
+          <w:szCs w:val="22"/>
+          <w:lang w:val="en-US"/>
+        </w:rPr>
+        <w:t>Dataset name:</w:t>
+      </w:r>
+      <w:r>
+        <w:rPr>
+          <w:rFonts w:ascii="Helvetica Neue" w:hAnsi="Helvetica Neue" w:eastAsia="Helvetica Neue" w:cs="Helvetica Neue"/>
+          <w:b w:val="0"/>
+          <w:bCs w:val="0"/>
+          <w:i w:val="0"/>
+          <w:iCs w:val="0"/>
+          <w:caps w:val="0"/>
+          <w:smallCaps w:val="0"/>
+          <w:noProof w:val="0"/>
+          <w:color w:val="000000" w:themeColor="text1" w:themeTint="FF" w:themeShade="FF"/>
+          <w:sz w:val="22"/>
+          <w:szCs w:val="22"/>
+          <w:lang w:val="en-US"/>
+        </w:rPr>
+        <w:t xml:space="preserve"> +++INS $item.name+++</w:t>
+      </w:r>
+      <w:r>
+        <w:br/>
+      </w:r>
+      <w:r>
+        <w:rPr>
+          <w:rFonts w:ascii="Helvetica Neue" w:hAnsi="Helvetica Neue" w:eastAsia="Helvetica Neue" w:cs="Helvetica Neue"/>
+          <w:b w:val="1"/>
+          <w:bCs w:val="1"/>
+          <w:i w:val="0"/>
+          <w:iCs w:val="0"/>
+          <w:caps w:val="0"/>
+          <w:smallCaps w:val="0"/>
+          <w:noProof w:val="0"/>
+          <w:color w:val="000000" w:themeColor="text1" w:themeTint="FF" w:themeShade="FF"/>
+          <w:sz w:val="22"/>
+          <w:szCs w:val="22"/>
+          <w:lang w:val="en-US"/>
+        </w:rPr>
+        <w:t>Data Type:</w:t>
+      </w:r>
+      <w:r>
+        <w:rPr>
+          <w:rFonts w:ascii="Helvetica Neue" w:hAnsi="Helvetica Neue" w:eastAsia="Helvetica Neue" w:cs="Helvetica Neue"/>
+          <w:b w:val="0"/>
+          <w:bCs w:val="0"/>
+          <w:i w:val="0"/>
+          <w:iCs w:val="0"/>
+          <w:caps w:val="0"/>
+          <w:smallCaps w:val="0"/>
+          <w:noProof w:val="0"/>
+          <w:color w:val="000000" w:themeColor="text1" w:themeTint="FF" w:themeShade="FF"/>
+          <w:sz w:val="22"/>
+          <w:szCs w:val="22"/>
+          <w:lang w:val="en-US"/>
+        </w:rPr>
+        <w:t xml:space="preserve"> +++INS $item.type+++</w:t>
+      </w:r>
+      <w:r>
+        <w:br/>
+      </w:r>
+      <w:r>
+        <w:rPr>
+          <w:rFonts w:ascii="Helvetica Neue" w:hAnsi="Helvetica Neue" w:eastAsia="Helvetica Neue" w:cs="Helvetica Neue"/>
+          <w:b w:val="1"/>
+          <w:bCs w:val="1"/>
+          <w:i w:val="0"/>
+          <w:iCs w:val="0"/>
+          <w:caps w:val="0"/>
+          <w:smallCaps w:val="0"/>
+          <w:noProof w:val="0"/>
+          <w:color w:val="000000" w:themeColor="text1" w:themeTint="FF" w:themeShade="FF"/>
+          <w:sz w:val="22"/>
+          <w:szCs w:val="22"/>
+          <w:lang w:val="en-US"/>
+        </w:rPr>
+        <w:t>Data Sentence:</w:t>
+      </w:r>
+      <w:r>
+        <w:rPr>
+          <w:rFonts w:ascii="Helvetica Neue" w:hAnsi="Helvetica Neue" w:eastAsia="Helvetica Neue" w:cs="Helvetica Neue"/>
+          <w:b w:val="0"/>
+          <w:bCs w:val="0"/>
+          <w:i w:val="0"/>
+          <w:iCs w:val="0"/>
+          <w:caps w:val="0"/>
+          <w:smallCaps w:val="0"/>
+          <w:noProof w:val="0"/>
+          <w:color w:val="000000" w:themeColor="text1" w:themeTint="FF" w:themeShade="FF"/>
+          <w:sz w:val="22"/>
+          <w:szCs w:val="22"/>
+          <w:lang w:val="en-US"/>
+        </w:rPr>
+        <w:t xml:space="preserve"> +++INS $item.text+++</w:t>
+      </w:r>
+      <w:r>
+        <w:br/>
+      </w:r>
+      <w:r>
+        <w:rPr>
+          <w:rFonts w:ascii="Helvetica Neue" w:hAnsi="Helvetica Neue" w:eastAsia="Helvetica Neue" w:cs="Helvetica Neue"/>
+          <w:b w:val="1"/>
+          <w:bCs w:val="1"/>
+          <w:i w:val="0"/>
+          <w:iCs w:val="0"/>
+          <w:caps w:val="0"/>
+          <w:smallCaps w:val="0"/>
+          <w:noProof w:val="0"/>
+          <w:color w:val="000000" w:themeColor="text1" w:themeTint="FF" w:themeShade="FF"/>
+          <w:sz w:val="22"/>
+          <w:szCs w:val="22"/>
+          <w:lang w:val="en-US"/>
+        </w:rPr>
+        <w:t>Stable Identifier:</w:t>
+      </w:r>
+      <w:r>
+        <w:rPr>
+          <w:rFonts w:ascii="Helvetica Neue" w:hAnsi="Helvetica Neue" w:eastAsia="Helvetica Neue" w:cs="Helvetica Neue"/>
+          <w:b w:val="0"/>
+          <w:bCs w:val="0"/>
+          <w:i w:val="0"/>
+          <w:iCs w:val="0"/>
+          <w:caps w:val="0"/>
+          <w:smallCaps w:val="0"/>
+          <w:noProof w:val="0"/>
+          <w:color w:val="000000" w:themeColor="text1" w:themeTint="FF" w:themeShade="FF"/>
+          <w:sz w:val="22"/>
+          <w:szCs w:val="22"/>
+          <w:lang w:val="en-US"/>
+        </w:rPr>
+        <w:t xml:space="preserve"> +++INS `${$item.stableIdentifier.url} ${$item.stableIdentifier.label}`+++</w:t>
+      </w:r>
+      <w:r>
+        <w:br/>
+      </w:r>
+      <w:r>
+        <w:rPr>
+          <w:rFonts w:ascii="Helvetica Neue" w:hAnsi="Helvetica Neue" w:eastAsia="Helvetica Neue" w:cs="Helvetica Neue"/>
+          <w:b w:val="1"/>
+          <w:bCs w:val="1"/>
+          <w:i w:val="0"/>
+          <w:iCs w:val="0"/>
+          <w:caps w:val="0"/>
+          <w:smallCaps w:val="0"/>
+          <w:noProof w:val="0"/>
+          <w:color w:val="000000" w:themeColor="text1" w:themeTint="FF" w:themeShade="FF"/>
+          <w:sz w:val="22"/>
+          <w:szCs w:val="22"/>
+          <w:lang w:val="en-US"/>
+        </w:rPr>
+        <w:t>Comments:</w:t>
+      </w:r>
+      <w:r>
+        <w:rPr>
+          <w:rFonts w:ascii="Helvetica Neue" w:hAnsi="Helvetica Neue" w:eastAsia="Helvetica Neue" w:cs="Helvetica Neue"/>
+          <w:b w:val="0"/>
+          <w:bCs w:val="0"/>
+          <w:i w:val="0"/>
+          <w:iCs w:val="0"/>
+          <w:caps w:val="0"/>
+          <w:smallCaps w:val="0"/>
+          <w:noProof w:val="0"/>
+          <w:color w:val="000000" w:themeColor="text1" w:themeTint="FF" w:themeShade="FF"/>
+          <w:sz w:val="22"/>
+          <w:szCs w:val="22"/>
+          <w:lang w:val="en-US"/>
+        </w:rPr>
+        <w:t xml:space="preserve"> +++INS $item.comments+++</w:t>
+      </w:r>
+    </w:p>
+    <w:p>
+      <w:pPr>
+        <w:pStyle w:val="Normal"/>
+        <w:spacing w:after="160" w:line="259" w:lineRule="auto"/>
+        <w:jc w:val="left"/>
+        <w:rPr>
+          <w:rFonts w:ascii="Open Sans" w:hAnsi="Open Sans" w:eastAsia="Calibri" w:cs="Arial"/>
+          <w:b w:val="0"/>
+          <w:bCs w:val="0"/>
+          <w:i w:val="0"/>
+          <w:iCs w:val="0"/>
+          <w:caps w:val="0"/>
+          <w:smallCaps w:val="0"/>
+          <w:noProof w:val="0"/>
+          <w:color w:val="000000" w:themeColor="text1" w:themeTint="FF" w:themeShade="FF"/>
           <w:sz w:val="22"/>
           <w:szCs w:val="22"/>
           <w:lang w:val="en-US"/>
@@ -3491,6 +3662,10 @@
           </w:pict>
         </mc:Fallback>
       </mc:AlternateContent>
+    </w:r>
+    <w:r>
+      <w:rPr/>
+      <w:t/>
     </w:r>
     <w:r>
       <w:rPr/>
@@ -4132,6 +4307,10 @@
           </a:graphic>
         </wp:anchor>
       </w:drawing>
+    </w:r>
+    <w:r>
+      <w:rPr/>
+      <w:t/>
     </w:r>
     <w:r>
       <w:rPr/>

</xml_diff>

<commit_message>
save gdoc report feature progress
</commit_message>
<xml_diff>
--- a/conf/reports/report.docx
+++ b/conf/reports/report.docx
@@ -5,7 +5,7 @@
     <w:p xmlns:wp14="http://schemas.microsoft.com/office/word/2010/wordml" wp14:textId="77777777">
       <w:pPr>
         <w:pStyle w:val="DataSeerTitle"/>
-        <w:rPr/>
+        <w:jc w:val="left"/>
       </w:pPr>
       <w:r>
         <w:rPr/>
@@ -15,7 +15,7 @@
     <w:p xmlns:wp14="http://schemas.microsoft.com/office/word/2010/wordml" wp14:textId="77777777">
       <w:pPr>
         <w:pStyle w:val="DataSeerSubTitle"/>
-        <w:rPr/>
+        <w:jc w:val="left"/>
       </w:pPr>
       <w:r>
         <w:rPr/>
@@ -36,13 +36,12 @@
           <w:caps w:val="0"/>
           <w:smallCaps w:val="0"/>
           <w:noProof w:val="0"/>
-          <w:color w:val="595959" w:themeColor="text1" w:themeTint="A6" w:themeShade="FF"/>
+          <w:color w:val="000000" w:themeColor="text1" w:themeTint="FF" w:themeShade="FF"/>
           <w:sz w:val="22"/>
           <w:szCs w:val="22"/>
           <w:lang w:val="en-US"/>
         </w:rPr>
       </w:pPr>
-      <w:proofErr w:type="spellStart"/>
       <w:r>
         <w:rPr>
           <w:rFonts w:ascii="Helvetica Neue" w:hAnsi="Helvetica Neue" w:eastAsia="Helvetica Neue" w:cs="Helvetica Neue"/>
@@ -75,13 +74,44 @@
           <w:szCs w:val="22"/>
           <w:lang w:val="en-US"/>
         </w:rPr>
-        <w:t xml:space="preserve"> +++INS article_title+++</w:t>
+        <w:t xml:space="preserve"> +++INS </w:t>
+      </w:r>
+      <w:proofErr w:type="spellStart"/>
+      <w:r>
+        <w:rPr>
+          <w:rFonts w:ascii="Helvetica Neue" w:hAnsi="Helvetica Neue" w:eastAsia="Helvetica Neue" w:cs="Helvetica Neue"/>
+          <w:b w:val="0"/>
+          <w:bCs w:val="0"/>
+          <w:i w:val="0"/>
+          <w:iCs w:val="0"/>
+          <w:caps w:val="0"/>
+          <w:smallCaps w:val="0"/>
+          <w:noProof w:val="0"/>
+          <w:color w:val="000000" w:themeColor="text1" w:themeTint="FF" w:themeShade="FF"/>
+          <w:sz w:val="22"/>
+          <w:szCs w:val="22"/>
+          <w:lang w:val="en-US"/>
+        </w:rPr>
+        <w:t>article_title</w:t>
       </w:r>
       <w:proofErr w:type="spellEnd"/>
-      <w:proofErr w:type="spellStart"/>
-      <w:proofErr w:type="spellEnd"/>
-      <w:proofErr w:type="spellStart"/>
-      <w:proofErr w:type="spellEnd"/>
+      <w:r>
+        <w:rPr>
+          <w:rFonts w:ascii="Helvetica Neue" w:hAnsi="Helvetica Neue" w:eastAsia="Helvetica Neue" w:cs="Helvetica Neue"/>
+          <w:b w:val="0"/>
+          <w:bCs w:val="0"/>
+          <w:i w:val="0"/>
+          <w:iCs w:val="0"/>
+          <w:caps w:val="0"/>
+          <w:smallCaps w:val="0"/>
+          <w:noProof w:val="0"/>
+          <w:color w:val="000000" w:themeColor="text1" w:themeTint="FF" w:themeShade="FF"/>
+          <w:sz w:val="22"/>
+          <w:szCs w:val="22"/>
+          <w:lang w:val="en-US"/>
+        </w:rPr>
+        <w:t>+++</w:t>
+      </w:r>
     </w:p>
     <w:p>
       <w:pPr>
@@ -97,7 +127,7 @@
           <w:caps w:val="0"/>
           <w:smallCaps w:val="0"/>
           <w:noProof w:val="0"/>
-          <w:color w:val="595959" w:themeColor="text1" w:themeTint="A6" w:themeShade="FF"/>
+          <w:color w:val="000000" w:themeColor="text1" w:themeTint="FF" w:themeShade="FF"/>
           <w:sz w:val="22"/>
           <w:szCs w:val="22"/>
           <w:lang w:val="en-US"/>
@@ -173,7 +203,6 @@
         </w:rPr>
         <w:t>: DOI.</w:t>
       </w:r>
-      <w:proofErr w:type="spellStart"/>
       <w:r>
         <w:rPr>
           <w:rFonts w:ascii="Helvetica Neue" w:hAnsi="Helvetica Neue" w:eastAsia="Helvetica Neue" w:cs="Helvetica Neue"/>
@@ -191,7 +220,6 @@
         </w:rPr>
         <w:t>url</w:t>
       </w:r>
-      <w:proofErr w:type="spellEnd"/>
       <w:r>
         <w:rPr>
           <w:rFonts w:ascii="Helvetica Neue" w:hAnsi="Helvetica Neue" w:eastAsia="Helvetica Neue" w:cs="Helvetica Neue"/>
@@ -260,7 +288,7 @@
           <w:caps w:val="0"/>
           <w:smallCaps w:val="0"/>
           <w:noProof w:val="0"/>
-          <w:color w:val="595959" w:themeColor="text1" w:themeTint="A6" w:themeShade="FF"/>
+          <w:color w:val="000000" w:themeColor="text1" w:themeTint="FF" w:themeShade="FF"/>
           <w:sz w:val="22"/>
           <w:szCs w:val="22"/>
           <w:lang w:val="en-US"/>
@@ -351,7 +379,7 @@
           <w:caps w:val="0"/>
           <w:smallCaps w:val="0"/>
           <w:noProof w:val="0"/>
-          <w:color w:val="595959" w:themeColor="text1" w:themeTint="A6" w:themeShade="FF"/>
+          <w:color w:val="000000" w:themeColor="text1" w:themeTint="FF" w:themeShade="FF"/>
           <w:sz w:val="22"/>
           <w:szCs w:val="22"/>
           <w:lang w:val="en-US"/>
@@ -442,7 +470,7 @@
           <w:caps w:val="0"/>
           <w:smallCaps w:val="0"/>
           <w:noProof w:val="0"/>
-          <w:color w:val="595959" w:themeColor="text1" w:themeTint="A6" w:themeShade="FF"/>
+          <w:color w:val="000000" w:themeColor="text1" w:themeTint="FF" w:themeShade="FF"/>
           <w:sz w:val="22"/>
           <w:szCs w:val="22"/>
           <w:lang w:val="en-US"/>
@@ -497,7 +525,7 @@
           <w:caps w:val="0"/>
           <w:smallCaps w:val="0"/>
           <w:noProof w:val="0"/>
-          <w:color w:val="595959" w:themeColor="text1" w:themeTint="A6" w:themeShade="FF"/>
+          <w:color w:val="000000" w:themeColor="text1" w:themeTint="FF" w:themeShade="FF"/>
           <w:sz w:val="22"/>
           <w:szCs w:val="22"/>
           <w:lang w:val="en-US"/>
@@ -518,7 +546,43 @@
           <w:szCs w:val="22"/>
           <w:lang w:val="en-US"/>
         </w:rPr>
-        <w:t>+++IF link.isLink === 'true'+++</w:t>
+        <w:t xml:space="preserve">+++IF </w:t>
+      </w:r>
+      <w:proofErr w:type="spellStart"/>
+      <w:r>
+        <w:rPr>
+          <w:rFonts w:ascii="Helvetica Neue" w:hAnsi="Helvetica Neue" w:eastAsia="Helvetica Neue" w:cs="Helvetica Neue"/>
+          <w:b w:val="0"/>
+          <w:bCs w:val="0"/>
+          <w:i w:val="0"/>
+          <w:iCs w:val="0"/>
+          <w:caps w:val="0"/>
+          <w:smallCaps w:val="0"/>
+          <w:noProof w:val="0"/>
+          <w:color w:val="000000" w:themeColor="text1" w:themeTint="FF" w:themeShade="FF"/>
+          <w:sz w:val="22"/>
+          <w:szCs w:val="22"/>
+          <w:lang w:val="en-US"/>
+        </w:rPr>
+        <w:t>link.isLink</w:t>
+      </w:r>
+      <w:proofErr w:type="spellEnd"/>
+      <w:r>
+        <w:rPr>
+          <w:rFonts w:ascii="Helvetica Neue" w:hAnsi="Helvetica Neue" w:eastAsia="Helvetica Neue" w:cs="Helvetica Neue"/>
+          <w:b w:val="0"/>
+          <w:bCs w:val="0"/>
+          <w:i w:val="0"/>
+          <w:iCs w:val="0"/>
+          <w:caps w:val="0"/>
+          <w:smallCaps w:val="0"/>
+          <w:noProof w:val="0"/>
+          <w:color w:val="000000" w:themeColor="text1" w:themeTint="FF" w:themeShade="FF"/>
+          <w:sz w:val="22"/>
+          <w:szCs w:val="22"/>
+          <w:lang w:val="en-US"/>
+        </w:rPr>
+        <w:t xml:space="preserve"> === 'true'+++</w:t>
       </w:r>
     </w:p>
     <w:p>
@@ -535,12 +599,13 @@
           <w:caps w:val="0"/>
           <w:smallCaps w:val="0"/>
           <w:noProof w:val="0"/>
-          <w:color w:val="595959" w:themeColor="text1" w:themeTint="A6" w:themeShade="FF"/>
+          <w:color w:val="000000" w:themeColor="text1" w:themeTint="FF" w:themeShade="FF"/>
           <w:sz w:val="22"/>
           <w:szCs w:val="22"/>
           <w:lang w:val="en-US"/>
         </w:rPr>
       </w:pPr>
+      <w:proofErr w:type="spellStart"/>
       <w:r>
         <w:rPr>
           <w:rFonts w:ascii="Helvetica Neue" w:hAnsi="Helvetica Neue" w:eastAsia="Helvetica Neue" w:cs="Helvetica Neue"/>
@@ -556,7 +621,25 @@
           <w:szCs w:val="22"/>
           <w:lang w:val="en-US"/>
         </w:rPr>
-        <w:t>DataSeer Link:</w:t>
+        <w:t>DataSeer</w:t>
+      </w:r>
+      <w:proofErr w:type="spellEnd"/>
+      <w:r>
+        <w:rPr>
+          <w:rFonts w:ascii="Helvetica Neue" w:hAnsi="Helvetica Neue" w:eastAsia="Helvetica Neue" w:cs="Helvetica Neue"/>
+          <w:b w:val="1"/>
+          <w:bCs w:val="1"/>
+          <w:i w:val="0"/>
+          <w:iCs w:val="0"/>
+          <w:caps w:val="0"/>
+          <w:smallCaps w:val="0"/>
+          <w:noProof w:val="0"/>
+          <w:color w:val="000000" w:themeColor="text1" w:themeTint="FF" w:themeShade="FF"/>
+          <w:sz w:val="22"/>
+          <w:szCs w:val="22"/>
+          <w:lang w:val="en-US"/>
+        </w:rPr>
+        <w:t xml:space="preserve"> Link:</w:t>
       </w:r>
       <w:r>
         <w:rPr>
@@ -611,6 +694,40 @@
         </w:rPr>
         <w:t>: link.</w:t>
       </w:r>
+      <w:r>
+        <w:rPr>
+          <w:rFonts w:ascii="Helvetica Neue" w:hAnsi="Helvetica Neue" w:eastAsia="Helvetica Neue" w:cs="Helvetica Neue"/>
+          <w:b w:val="0"/>
+          <w:bCs w:val="0"/>
+          <w:i w:val="0"/>
+          <w:iCs w:val="0"/>
+          <w:caps w:val="0"/>
+          <w:smallCaps w:val="0"/>
+          <w:noProof w:val="0"/>
+          <w:color w:val="000000" w:themeColor="text1" w:themeTint="FF" w:themeShade="FF"/>
+          <w:sz w:val="22"/>
+          <w:szCs w:val="22"/>
+          <w:lang w:val="en-US"/>
+        </w:rPr>
+        <w:t>url</w:t>
+      </w:r>
+      <w:r>
+        <w:rPr>
+          <w:rFonts w:ascii="Helvetica Neue" w:hAnsi="Helvetica Neue" w:eastAsia="Helvetica Neue" w:cs="Helvetica Neue"/>
+          <w:b w:val="0"/>
+          <w:bCs w:val="0"/>
+          <w:i w:val="0"/>
+          <w:iCs w:val="0"/>
+          <w:caps w:val="0"/>
+          <w:smallCaps w:val="0"/>
+          <w:noProof w:val="0"/>
+          <w:color w:val="000000" w:themeColor="text1" w:themeTint="FF" w:themeShade="FF"/>
+          <w:sz w:val="22"/>
+          <w:szCs w:val="22"/>
+          <w:lang w:val="en-US"/>
+        </w:rPr>
+        <w:t xml:space="preserve">, label: </w:t>
+      </w:r>
       <w:proofErr w:type="spellStart"/>
       <w:r>
         <w:rPr>
@@ -627,7 +744,7 @@
           <w:szCs w:val="22"/>
           <w:lang w:val="en-US"/>
         </w:rPr>
-        <w:t>url</w:t>
+        <w:t>link.label</w:t>
       </w:r>
       <w:proofErr w:type="spellEnd"/>
       <w:r>
@@ -645,7 +762,7 @@
           <w:szCs w:val="22"/>
           <w:lang w:val="en-US"/>
         </w:rPr>
-        <w:t>, label: link.label})+++</w:t>
+        <w:t>})+++</w:t>
       </w:r>
     </w:p>
     <w:p>
@@ -662,7 +779,7 @@
           <w:caps w:val="0"/>
           <w:smallCaps w:val="0"/>
           <w:noProof w:val="0"/>
-          <w:color w:val="595959" w:themeColor="text1" w:themeTint="A6" w:themeShade="FF"/>
+          <w:color w:val="000000" w:themeColor="text1" w:themeTint="FF" w:themeShade="FF"/>
           <w:sz w:val="22"/>
           <w:szCs w:val="22"/>
           <w:lang w:val="en-US"/>
@@ -700,7 +817,7 @@
           <w:caps w:val="0"/>
           <w:smallCaps w:val="0"/>
           <w:noProof w:val="0"/>
-          <w:color w:val="595959" w:themeColor="text1" w:themeTint="A6" w:themeShade="FF"/>
+          <w:color w:val="000000" w:themeColor="text1" w:themeTint="FF" w:themeShade="FF"/>
           <w:sz w:val="22"/>
           <w:szCs w:val="22"/>
           <w:lang w:val="en-US"/>
@@ -721,7 +838,43 @@
           <w:szCs w:val="22"/>
           <w:lang w:val="en-US"/>
         </w:rPr>
-        <w:t>+++IF link.isLink === 'false'+++</w:t>
+        <w:t xml:space="preserve">+++IF </w:t>
+      </w:r>
+      <w:proofErr w:type="spellStart"/>
+      <w:r>
+        <w:rPr>
+          <w:rFonts w:ascii="Helvetica Neue" w:hAnsi="Helvetica Neue" w:eastAsia="Helvetica Neue" w:cs="Helvetica Neue"/>
+          <w:b w:val="0"/>
+          <w:bCs w:val="0"/>
+          <w:i w:val="0"/>
+          <w:iCs w:val="0"/>
+          <w:caps w:val="0"/>
+          <w:smallCaps w:val="0"/>
+          <w:noProof w:val="0"/>
+          <w:color w:val="000000" w:themeColor="text1" w:themeTint="FF" w:themeShade="FF"/>
+          <w:sz w:val="22"/>
+          <w:szCs w:val="22"/>
+          <w:lang w:val="en-US"/>
+        </w:rPr>
+        <w:t>link.isLink</w:t>
+      </w:r>
+      <w:proofErr w:type="spellEnd"/>
+      <w:r>
+        <w:rPr>
+          <w:rFonts w:ascii="Helvetica Neue" w:hAnsi="Helvetica Neue" w:eastAsia="Helvetica Neue" w:cs="Helvetica Neue"/>
+          <w:b w:val="0"/>
+          <w:bCs w:val="0"/>
+          <w:i w:val="0"/>
+          <w:iCs w:val="0"/>
+          <w:caps w:val="0"/>
+          <w:smallCaps w:val="0"/>
+          <w:noProof w:val="0"/>
+          <w:color w:val="000000" w:themeColor="text1" w:themeTint="FF" w:themeShade="FF"/>
+          <w:sz w:val="22"/>
+          <w:szCs w:val="22"/>
+          <w:lang w:val="en-US"/>
+        </w:rPr>
+        <w:t xml:space="preserve"> === 'false'+++</w:t>
       </w:r>
     </w:p>
     <w:p>
@@ -738,12 +891,13 @@
           <w:caps w:val="0"/>
           <w:smallCaps w:val="0"/>
           <w:noProof w:val="0"/>
-          <w:color w:val="595959" w:themeColor="text1" w:themeTint="A6" w:themeShade="FF"/>
+          <w:color w:val="000000" w:themeColor="text1" w:themeTint="FF" w:themeShade="FF"/>
           <w:sz w:val="22"/>
           <w:szCs w:val="22"/>
           <w:lang w:val="en-US"/>
         </w:rPr>
       </w:pPr>
+      <w:proofErr w:type="spellStart"/>
       <w:r>
         <w:rPr>
           <w:rFonts w:ascii="Helvetica Neue" w:hAnsi="Helvetica Neue" w:eastAsia="Helvetica Neue" w:cs="Helvetica Neue"/>
@@ -759,24 +913,78 @@
           <w:szCs w:val="22"/>
           <w:lang w:val="en-US"/>
         </w:rPr>
-        <w:t>DataSeer Link:</w:t>
-      </w:r>
-      <w:r>
-        <w:rPr>
-          <w:rFonts w:ascii="Helvetica Neue" w:hAnsi="Helvetica Neue" w:eastAsia="Helvetica Neue" w:cs="Helvetica Neue"/>
-          <w:b w:val="0"/>
-          <w:bCs w:val="0"/>
-          <w:i w:val="0"/>
-          <w:iCs w:val="0"/>
-          <w:caps w:val="0"/>
-          <w:smallCaps w:val="0"/>
-          <w:noProof w:val="0"/>
-          <w:color w:val="000000" w:themeColor="text1" w:themeTint="FF" w:themeShade="FF"/>
-          <w:sz w:val="22"/>
-          <w:szCs w:val="22"/>
-          <w:lang w:val="en-US"/>
-        </w:rPr>
-        <w:t xml:space="preserve"> +++INS link.label+++</w:t>
+        <w:t>DataSeer</w:t>
+      </w:r>
+      <w:proofErr w:type="spellEnd"/>
+      <w:r>
+        <w:rPr>
+          <w:rFonts w:ascii="Helvetica Neue" w:hAnsi="Helvetica Neue" w:eastAsia="Helvetica Neue" w:cs="Helvetica Neue"/>
+          <w:b w:val="1"/>
+          <w:bCs w:val="1"/>
+          <w:i w:val="0"/>
+          <w:iCs w:val="0"/>
+          <w:caps w:val="0"/>
+          <w:smallCaps w:val="0"/>
+          <w:noProof w:val="0"/>
+          <w:color w:val="000000" w:themeColor="text1" w:themeTint="FF" w:themeShade="FF"/>
+          <w:sz w:val="22"/>
+          <w:szCs w:val="22"/>
+          <w:lang w:val="en-US"/>
+        </w:rPr>
+        <w:t xml:space="preserve"> Link:</w:t>
+      </w:r>
+      <w:r>
+        <w:rPr>
+          <w:rFonts w:ascii="Helvetica Neue" w:hAnsi="Helvetica Neue" w:eastAsia="Helvetica Neue" w:cs="Helvetica Neue"/>
+          <w:b w:val="0"/>
+          <w:bCs w:val="0"/>
+          <w:i w:val="0"/>
+          <w:iCs w:val="0"/>
+          <w:caps w:val="0"/>
+          <w:smallCaps w:val="0"/>
+          <w:noProof w:val="0"/>
+          <w:color w:val="000000" w:themeColor="text1" w:themeTint="FF" w:themeShade="FF"/>
+          <w:sz w:val="22"/>
+          <w:szCs w:val="22"/>
+          <w:lang w:val="en-US"/>
+        </w:rPr>
+        <w:t xml:space="preserve"> +++INS </w:t>
+      </w:r>
+      <w:proofErr w:type="spellStart"/>
+      <w:r>
+        <w:rPr>
+          <w:rFonts w:ascii="Helvetica Neue" w:hAnsi="Helvetica Neue" w:eastAsia="Helvetica Neue" w:cs="Helvetica Neue"/>
+          <w:b w:val="0"/>
+          <w:bCs w:val="0"/>
+          <w:i w:val="0"/>
+          <w:iCs w:val="0"/>
+          <w:caps w:val="0"/>
+          <w:smallCaps w:val="0"/>
+          <w:noProof w:val="0"/>
+          <w:color w:val="000000" w:themeColor="text1" w:themeTint="FF" w:themeShade="FF"/>
+          <w:sz w:val="22"/>
+          <w:szCs w:val="22"/>
+          <w:lang w:val="en-US"/>
+        </w:rPr>
+        <w:t>link.label</w:t>
+      </w:r>
+      <w:proofErr w:type="spellEnd"/>
+      <w:r>
+        <w:rPr>
+          <w:rFonts w:ascii="Helvetica Neue" w:hAnsi="Helvetica Neue" w:eastAsia="Helvetica Neue" w:cs="Helvetica Neue"/>
+          <w:b w:val="0"/>
+          <w:bCs w:val="0"/>
+          <w:i w:val="0"/>
+          <w:iCs w:val="0"/>
+          <w:caps w:val="0"/>
+          <w:smallCaps w:val="0"/>
+          <w:noProof w:val="0"/>
+          <w:color w:val="000000" w:themeColor="text1" w:themeTint="FF" w:themeShade="FF"/>
+          <w:sz w:val="22"/>
+          <w:szCs w:val="22"/>
+          <w:lang w:val="en-US"/>
+        </w:rPr>
+        <w:t>+++</w:t>
       </w:r>
     </w:p>
     <w:p>
@@ -793,7 +1001,7 @@
           <w:caps w:val="0"/>
           <w:smallCaps w:val="0"/>
           <w:noProof w:val="0"/>
-          <w:color w:val="595959" w:themeColor="text1" w:themeTint="A6" w:themeShade="FF"/>
+          <w:color w:val="000000" w:themeColor="text1" w:themeTint="FF" w:themeShade="FF"/>
           <w:sz w:val="22"/>
           <w:szCs w:val="22"/>
           <w:lang w:val="en-US"/>
@@ -910,6 +1118,7 @@
         </w:rPr>
         <w:t xml:space="preserve">+++FOR item IN </w:t>
       </w:r>
+      <w:proofErr w:type="spellStart"/>
       <w:r>
         <w:rPr>
           <w:rFonts w:ascii="Helvetica Neue" w:hAnsi="Helvetica Neue" w:eastAsia="Helvetica Neue" w:cs="Helvetica Neue"/>
@@ -927,6 +1136,7 @@
         </w:rPr>
         <w:t>suggestedDataAvailabilityStatements</w:t>
       </w:r>
+      <w:proofErr w:type="spellEnd"/>
       <w:r>
         <w:rPr>
           <w:rFonts w:ascii="Helvetica Neue" w:hAnsi="Helvetica Neue" w:eastAsia="Helvetica Neue" w:cs="Helvetica Neue"/>
@@ -959,7 +1169,7 @@
           <w:caps w:val="0"/>
           <w:smallCaps w:val="0"/>
           <w:noProof w:val="0"/>
-          <w:color w:val="595959" w:themeColor="text1" w:themeTint="A6" w:themeShade="FF"/>
+          <w:color w:val="000000" w:themeColor="text1" w:themeTint="FF" w:themeShade="FF"/>
           <w:sz w:val="22"/>
           <w:szCs w:val="22"/>
           <w:lang w:val="en-US"/>
@@ -1033,7 +1243,7 @@
           <w:caps w:val="0"/>
           <w:smallCaps w:val="0"/>
           <w:noProof w:val="0"/>
-          <w:color w:val="595959" w:themeColor="text1" w:themeTint="A6" w:themeShade="FF"/>
+          <w:color w:val="000000" w:themeColor="text1" w:themeTint="FF" w:themeShade="FF"/>
           <w:sz w:val="22"/>
           <w:szCs w:val="22"/>
           <w:lang w:val="en-US"/>
@@ -1092,6 +1302,40 @@
         </w:rPr>
         <w:t>: $item.suggestedDataAvailabilityStatement.</w:t>
       </w:r>
+      <w:r>
+        <w:rPr>
+          <w:rFonts w:ascii="Helvetica Neue" w:hAnsi="Helvetica Neue" w:eastAsia="Helvetica Neue" w:cs="Helvetica Neue"/>
+          <w:b w:val="0"/>
+          <w:bCs w:val="0"/>
+          <w:i w:val="0"/>
+          <w:iCs w:val="0"/>
+          <w:caps w:val="0"/>
+          <w:smallCaps w:val="0"/>
+          <w:noProof w:val="0"/>
+          <w:color w:val="000000" w:themeColor="text1" w:themeTint="FF" w:themeShade="FF"/>
+          <w:sz w:val="22"/>
+          <w:szCs w:val="22"/>
+          <w:lang w:val="en-US"/>
+        </w:rPr>
+        <w:t>url</w:t>
+      </w:r>
+      <w:r>
+        <w:rPr>
+          <w:rFonts w:ascii="Helvetica Neue" w:hAnsi="Helvetica Neue" w:eastAsia="Helvetica Neue" w:cs="Helvetica Neue"/>
+          <w:b w:val="0"/>
+          <w:bCs w:val="0"/>
+          <w:i w:val="0"/>
+          <w:iCs w:val="0"/>
+          <w:caps w:val="0"/>
+          <w:smallCaps w:val="0"/>
+          <w:noProof w:val="0"/>
+          <w:color w:val="000000" w:themeColor="text1" w:themeTint="FF" w:themeShade="FF"/>
+          <w:sz w:val="22"/>
+          <w:szCs w:val="22"/>
+          <w:lang w:val="en-US"/>
+        </w:rPr>
+        <w:t>, label: $</w:t>
+      </w:r>
       <w:proofErr w:type="spellStart"/>
       <w:r>
         <w:rPr>
@@ -1108,7 +1352,7 @@
           <w:szCs w:val="22"/>
           <w:lang w:val="en-US"/>
         </w:rPr>
-        <w:t>url</w:t>
+        <w:t>item.suggestedDataAvailabilityStatement.label</w:t>
       </w:r>
       <w:proofErr w:type="spellEnd"/>
       <w:r>
@@ -1126,7 +1370,7 @@
           <w:szCs w:val="22"/>
           <w:lang w:val="en-US"/>
         </w:rPr>
-        <w:t>, label: $item.suggestedDataAvailabilityStatement.label})+++</w:t>
+        <w:t>})+++</w:t>
       </w:r>
     </w:p>
     <w:p>
@@ -1143,7 +1387,7 @@
           <w:caps w:val="0"/>
           <w:smallCaps w:val="0"/>
           <w:noProof w:val="0"/>
-          <w:color w:val="595959" w:themeColor="text1" w:themeTint="A6" w:themeShade="FF"/>
+          <w:color w:val="000000" w:themeColor="text1" w:themeTint="FF" w:themeShade="FF"/>
           <w:sz w:val="22"/>
           <w:szCs w:val="22"/>
           <w:lang w:val="en-US"/>
@@ -1181,7 +1425,7 @@
           <w:caps w:val="0"/>
           <w:smallCaps w:val="0"/>
           <w:noProof w:val="0"/>
-          <w:color w:val="595959" w:themeColor="text1" w:themeTint="A6" w:themeShade="FF"/>
+          <w:color w:val="000000" w:themeColor="text1" w:themeTint="FF" w:themeShade="FF"/>
           <w:sz w:val="22"/>
           <w:szCs w:val="22"/>
           <w:lang w:val="en-US"/>
@@ -1202,7 +1446,43 @@
           <w:szCs w:val="22"/>
           <w:lang w:val="en-US"/>
         </w:rPr>
-        <w:t>+++IF $item.suggestedDataAvailabilityStatement.isLink === 'false' +++</w:t>
+        <w:t>+++IF $</w:t>
+      </w:r>
+      <w:proofErr w:type="spellStart"/>
+      <w:r>
+        <w:rPr>
+          <w:rFonts w:ascii="Helvetica Neue" w:hAnsi="Helvetica Neue" w:eastAsia="Helvetica Neue" w:cs="Helvetica Neue"/>
+          <w:b w:val="0"/>
+          <w:bCs w:val="0"/>
+          <w:i w:val="0"/>
+          <w:iCs w:val="0"/>
+          <w:caps w:val="0"/>
+          <w:smallCaps w:val="0"/>
+          <w:noProof w:val="0"/>
+          <w:color w:val="000000" w:themeColor="text1" w:themeTint="FF" w:themeShade="FF"/>
+          <w:sz w:val="22"/>
+          <w:szCs w:val="22"/>
+          <w:lang w:val="en-US"/>
+        </w:rPr>
+        <w:t>item.suggestedDataAvailabilityStatement.isLink</w:t>
+      </w:r>
+      <w:proofErr w:type="spellEnd"/>
+      <w:r>
+        <w:rPr>
+          <w:rFonts w:ascii="Helvetica Neue" w:hAnsi="Helvetica Neue" w:eastAsia="Helvetica Neue" w:cs="Helvetica Neue"/>
+          <w:b w:val="0"/>
+          <w:bCs w:val="0"/>
+          <w:i w:val="0"/>
+          <w:iCs w:val="0"/>
+          <w:caps w:val="0"/>
+          <w:smallCaps w:val="0"/>
+          <w:noProof w:val="0"/>
+          <w:color w:val="000000" w:themeColor="text1" w:themeTint="FF" w:themeShade="FF"/>
+          <w:sz w:val="22"/>
+          <w:szCs w:val="22"/>
+          <w:lang w:val="en-US"/>
+        </w:rPr>
+        <w:t xml:space="preserve"> === 'false' +++</w:t>
       </w:r>
     </w:p>
     <w:p>
@@ -1219,7 +1499,7 @@
           <w:caps w:val="0"/>
           <w:smallCaps w:val="0"/>
           <w:noProof w:val="0"/>
-          <w:color w:val="595959" w:themeColor="text1" w:themeTint="A6" w:themeShade="FF"/>
+          <w:color w:val="000000" w:themeColor="text1" w:themeTint="FF" w:themeShade="FF"/>
           <w:sz w:val="22"/>
           <w:szCs w:val="22"/>
           <w:lang w:val="en-US"/>
@@ -1240,7 +1520,43 @@
           <w:szCs w:val="22"/>
           <w:lang w:val="en-US"/>
         </w:rPr>
-        <w:t>+++INS $item.name+++: +++INS $item.suggestedDataAvailabilityStatement.label+++</w:t>
+        <w:t>+++INS $item.name+++: +++INS $</w:t>
+      </w:r>
+      <w:proofErr w:type="spellStart"/>
+      <w:r>
+        <w:rPr>
+          <w:rFonts w:ascii="Helvetica Neue" w:hAnsi="Helvetica Neue" w:eastAsia="Helvetica Neue" w:cs="Helvetica Neue"/>
+          <w:b w:val="0"/>
+          <w:bCs w:val="0"/>
+          <w:i w:val="0"/>
+          <w:iCs w:val="0"/>
+          <w:caps w:val="0"/>
+          <w:smallCaps w:val="0"/>
+          <w:noProof w:val="0"/>
+          <w:color w:val="000000" w:themeColor="text1" w:themeTint="FF" w:themeShade="FF"/>
+          <w:sz w:val="22"/>
+          <w:szCs w:val="22"/>
+          <w:lang w:val="en-US"/>
+        </w:rPr>
+        <w:t>item.suggestedDataAvailabilityStatement.label</w:t>
+      </w:r>
+      <w:proofErr w:type="spellEnd"/>
+      <w:r>
+        <w:rPr>
+          <w:rFonts w:ascii="Helvetica Neue" w:hAnsi="Helvetica Neue" w:eastAsia="Helvetica Neue" w:cs="Helvetica Neue"/>
+          <w:b w:val="0"/>
+          <w:bCs w:val="0"/>
+          <w:i w:val="0"/>
+          <w:iCs w:val="0"/>
+          <w:caps w:val="0"/>
+          <w:smallCaps w:val="0"/>
+          <w:noProof w:val="0"/>
+          <w:color w:val="000000" w:themeColor="text1" w:themeTint="FF" w:themeShade="FF"/>
+          <w:sz w:val="22"/>
+          <w:szCs w:val="22"/>
+          <w:lang w:val="en-US"/>
+        </w:rPr>
+        <w:t>+++</w:t>
       </w:r>
     </w:p>
     <w:p>
@@ -1257,7 +1573,7 @@
           <w:caps w:val="0"/>
           <w:smallCaps w:val="0"/>
           <w:noProof w:val="0"/>
-          <w:color w:val="595959" w:themeColor="text1" w:themeTint="A6" w:themeShade="FF"/>
+          <w:color w:val="000000" w:themeColor="text1" w:themeTint="FF" w:themeShade="FF"/>
           <w:sz w:val="22"/>
           <w:szCs w:val="22"/>
           <w:lang w:val="en-US"/>
@@ -1321,9 +1637,10 @@
     <w:p>
       <w:pPr>
         <w:pStyle w:val="Normal"/>
+        <w:jc w:val="left"/>
         <w:rPr>
           <w:rFonts w:ascii="Open Sans" w:hAnsi="Open Sans" w:eastAsia="Calibri" w:cs="Arial"/>
-          <w:color w:val="595959" w:themeColor="text1" w:themeTint="A6" w:themeShade="FF"/>
+          <w:color w:val="000000" w:themeColor="text1" w:themeTint="FF" w:themeShade="FF"/>
           <w:sz w:val="22"/>
           <w:szCs w:val="22"/>
         </w:rPr>
@@ -1332,11 +1649,17 @@
     <w:p xmlns:wp14="http://schemas.microsoft.com/office/word/2010/wordml" wp14:textId="77777777">
       <w:pPr>
         <w:pStyle w:val="DataSeerSubTitle"/>
+        <w:jc w:val="left"/>
+      </w:pPr>
+      <w:proofErr w:type="spellStart"/>
+      <w:r>
         <w:rPr/>
-      </w:pPr>
+        <w:t>DataSets</w:t>
+      </w:r>
+      <w:proofErr w:type="spellEnd"/>
       <w:r>
         <w:rPr/>
-        <w:t>DataSets:</w:t>
+        <w:t>:</w:t>
       </w:r>
     </w:p>
     <w:p>
@@ -1410,11 +1733,9 @@
           <w:szCs w:val="22"/>
           <w:lang w:val="en-US"/>
         </w:rPr>
-        <w:t>Dataset +++INS $item.number+++:</w:t>
-      </w:r>
-      <w:r>
-        <w:br/>
-      </w:r>
+        <w:t>Dataset +++INS $</w:t>
+      </w:r>
+      <w:proofErr w:type="spellStart"/>
       <w:r>
         <w:rPr>
           <w:rFonts w:ascii="Helvetica Neue" w:hAnsi="Helvetica Neue" w:eastAsia="Helvetica Neue" w:cs="Helvetica Neue"/>
@@ -1430,28 +1751,9 @@
           <w:szCs w:val="22"/>
           <w:lang w:val="en-US"/>
         </w:rPr>
-        <w:t>Dataset name:</w:t>
-      </w:r>
-      <w:r>
-        <w:rPr>
-          <w:rFonts w:ascii="Helvetica Neue" w:hAnsi="Helvetica Neue" w:eastAsia="Helvetica Neue" w:cs="Helvetica Neue"/>
-          <w:b w:val="0"/>
-          <w:bCs w:val="0"/>
-          <w:i w:val="0"/>
-          <w:iCs w:val="0"/>
-          <w:caps w:val="0"/>
-          <w:smallCaps w:val="0"/>
-          <w:noProof w:val="0"/>
-          <w:color w:val="000000" w:themeColor="text1" w:themeTint="FF" w:themeShade="FF"/>
-          <w:sz w:val="22"/>
-          <w:szCs w:val="22"/>
-          <w:lang w:val="en-US"/>
-        </w:rPr>
-        <w:t xml:space="preserve"> +++INS $item.name+++</w:t>
-      </w:r>
-      <w:r>
-        <w:br/>
-      </w:r>
+        <w:t>item.number</w:t>
+      </w:r>
+      <w:proofErr w:type="spellEnd"/>
       <w:r>
         <w:rPr>
           <w:rFonts w:ascii="Helvetica Neue" w:hAnsi="Helvetica Neue" w:eastAsia="Helvetica Neue" w:cs="Helvetica Neue"/>
@@ -1467,60 +1769,7 @@
           <w:szCs w:val="22"/>
           <w:lang w:val="en-US"/>
         </w:rPr>
-        <w:t>Data Type:</w:t>
-      </w:r>
-      <w:r>
-        <w:rPr>
-          <w:rFonts w:ascii="Helvetica Neue" w:hAnsi="Helvetica Neue" w:eastAsia="Helvetica Neue" w:cs="Helvetica Neue"/>
-          <w:b w:val="0"/>
-          <w:bCs w:val="0"/>
-          <w:i w:val="0"/>
-          <w:iCs w:val="0"/>
-          <w:caps w:val="0"/>
-          <w:smallCaps w:val="0"/>
-          <w:noProof w:val="0"/>
-          <w:color w:val="000000" w:themeColor="text1" w:themeTint="FF" w:themeShade="FF"/>
-          <w:sz w:val="22"/>
-          <w:szCs w:val="22"/>
-          <w:lang w:val="en-US"/>
-        </w:rPr>
-        <w:t xml:space="preserve"> +++INS $</w:t>
-      </w:r>
-      <w:proofErr w:type="spellStart"/>
-      <w:r>
-        <w:rPr>
-          <w:rFonts w:ascii="Helvetica Neue" w:hAnsi="Helvetica Neue" w:eastAsia="Helvetica Neue" w:cs="Helvetica Neue"/>
-          <w:b w:val="0"/>
-          <w:bCs w:val="0"/>
-          <w:i w:val="0"/>
-          <w:iCs w:val="0"/>
-          <w:caps w:val="0"/>
-          <w:smallCaps w:val="0"/>
-          <w:noProof w:val="0"/>
-          <w:color w:val="000000" w:themeColor="text1" w:themeTint="FF" w:themeShade="FF"/>
-          <w:sz w:val="22"/>
-          <w:szCs w:val="22"/>
-          <w:lang w:val="en-US"/>
-        </w:rPr>
-        <w:t>item.type</w:t>
-      </w:r>
-      <w:proofErr w:type="spellEnd"/>
-      <w:r>
-        <w:rPr>
-          <w:rFonts w:ascii="Helvetica Neue" w:hAnsi="Helvetica Neue" w:eastAsia="Helvetica Neue" w:cs="Helvetica Neue"/>
-          <w:b w:val="0"/>
-          <w:bCs w:val="0"/>
-          <w:i w:val="0"/>
-          <w:iCs w:val="0"/>
-          <w:caps w:val="0"/>
-          <w:smallCaps w:val="0"/>
-          <w:noProof w:val="0"/>
-          <w:color w:val="000000" w:themeColor="text1" w:themeTint="FF" w:themeShade="FF"/>
-          <w:sz w:val="22"/>
-          <w:szCs w:val="22"/>
-          <w:lang w:val="en-US"/>
-        </w:rPr>
-        <w:t>+++</w:t>
+        <w:t>+++:</w:t>
       </w:r>
       <w:r>
         <w:br/>
@@ -1540,60 +1789,24 @@
           <w:szCs w:val="22"/>
           <w:lang w:val="en-US"/>
         </w:rPr>
-        <w:t>Data Sentence:</w:t>
-      </w:r>
-      <w:r>
-        <w:rPr>
-          <w:rFonts w:ascii="Helvetica Neue" w:hAnsi="Helvetica Neue" w:eastAsia="Helvetica Neue" w:cs="Helvetica Neue"/>
-          <w:b w:val="0"/>
-          <w:bCs w:val="0"/>
-          <w:i w:val="0"/>
-          <w:iCs w:val="0"/>
-          <w:caps w:val="0"/>
-          <w:smallCaps w:val="0"/>
-          <w:noProof w:val="0"/>
-          <w:color w:val="000000" w:themeColor="text1" w:themeTint="FF" w:themeShade="FF"/>
-          <w:sz w:val="22"/>
-          <w:szCs w:val="22"/>
-          <w:lang w:val="en-US"/>
-        </w:rPr>
-        <w:t xml:space="preserve"> +++INS $</w:t>
-      </w:r>
-      <w:proofErr w:type="spellStart"/>
-      <w:r>
-        <w:rPr>
-          <w:rFonts w:ascii="Helvetica Neue" w:hAnsi="Helvetica Neue" w:eastAsia="Helvetica Neue" w:cs="Helvetica Neue"/>
-          <w:b w:val="0"/>
-          <w:bCs w:val="0"/>
-          <w:i w:val="0"/>
-          <w:iCs w:val="0"/>
-          <w:caps w:val="0"/>
-          <w:smallCaps w:val="0"/>
-          <w:noProof w:val="0"/>
-          <w:color w:val="000000" w:themeColor="text1" w:themeTint="FF" w:themeShade="FF"/>
-          <w:sz w:val="22"/>
-          <w:szCs w:val="22"/>
-          <w:lang w:val="en-US"/>
-        </w:rPr>
-        <w:t>item.text</w:t>
-      </w:r>
-      <w:proofErr w:type="spellEnd"/>
-      <w:r>
-        <w:rPr>
-          <w:rFonts w:ascii="Helvetica Neue" w:hAnsi="Helvetica Neue" w:eastAsia="Helvetica Neue" w:cs="Helvetica Neue"/>
-          <w:b w:val="0"/>
-          <w:bCs w:val="0"/>
-          <w:i w:val="0"/>
-          <w:iCs w:val="0"/>
-          <w:caps w:val="0"/>
-          <w:smallCaps w:val="0"/>
-          <w:noProof w:val="0"/>
-          <w:color w:val="000000" w:themeColor="text1" w:themeTint="FF" w:themeShade="FF"/>
-          <w:sz w:val="22"/>
-          <w:szCs w:val="22"/>
-          <w:lang w:val="en-US"/>
-        </w:rPr>
-        <w:t>+++</w:t>
+        <w:t>Dataset name:</w:t>
+      </w:r>
+      <w:r>
+        <w:rPr>
+          <w:rFonts w:ascii="Helvetica Neue" w:hAnsi="Helvetica Neue" w:eastAsia="Helvetica Neue" w:cs="Helvetica Neue"/>
+          <w:b w:val="0"/>
+          <w:bCs w:val="0"/>
+          <w:i w:val="0"/>
+          <w:iCs w:val="0"/>
+          <w:caps w:val="0"/>
+          <w:smallCaps w:val="0"/>
+          <w:noProof w:val="0"/>
+          <w:color w:val="000000" w:themeColor="text1" w:themeTint="FF" w:themeShade="FF"/>
+          <w:sz w:val="22"/>
+          <w:szCs w:val="22"/>
+          <w:lang w:val="en-US"/>
+        </w:rPr>
+        <w:t xml:space="preserve"> +++INS $item.name+++</w:t>
       </w:r>
       <w:r>
         <w:br/>
@@ -1613,24 +1826,24 @@
           <w:szCs w:val="22"/>
           <w:lang w:val="en-US"/>
         </w:rPr>
-        <w:t>Stable Identifier:</w:t>
-      </w:r>
-      <w:r>
-        <w:rPr>
-          <w:rFonts w:ascii="Helvetica Neue" w:hAnsi="Helvetica Neue" w:eastAsia="Helvetica Neue" w:cs="Helvetica Neue"/>
-          <w:b w:val="0"/>
-          <w:bCs w:val="0"/>
-          <w:i w:val="0"/>
-          <w:iCs w:val="0"/>
-          <w:caps w:val="0"/>
-          <w:smallCaps w:val="0"/>
-          <w:noProof w:val="0"/>
-          <w:color w:val="000000" w:themeColor="text1" w:themeTint="FF" w:themeShade="FF"/>
-          <w:sz w:val="22"/>
-          <w:szCs w:val="22"/>
-          <w:lang w:val="en-US"/>
-        </w:rPr>
-        <w:t xml:space="preserve"> +++INS `${$item.stableIdentifier.</w:t>
+        <w:t>Data Type:</w:t>
+      </w:r>
+      <w:r>
+        <w:rPr>
+          <w:rFonts w:ascii="Helvetica Neue" w:hAnsi="Helvetica Neue" w:eastAsia="Helvetica Neue" w:cs="Helvetica Neue"/>
+          <w:b w:val="0"/>
+          <w:bCs w:val="0"/>
+          <w:i w:val="0"/>
+          <w:iCs w:val="0"/>
+          <w:caps w:val="0"/>
+          <w:smallCaps w:val="0"/>
+          <w:noProof w:val="0"/>
+          <w:color w:val="000000" w:themeColor="text1" w:themeTint="FF" w:themeShade="FF"/>
+          <w:sz w:val="22"/>
+          <w:szCs w:val="22"/>
+          <w:lang w:val="en-US"/>
+        </w:rPr>
+        <w:t xml:space="preserve"> +++INS $</w:t>
       </w:r>
       <w:proofErr w:type="spellStart"/>
       <w:r>
@@ -1648,7 +1861,7 @@
           <w:szCs w:val="22"/>
           <w:lang w:val="en-US"/>
         </w:rPr>
-        <w:t>url</w:t>
+        <w:t>item.type</w:t>
       </w:r>
       <w:proofErr w:type="spellEnd"/>
       <w:r>
@@ -1666,7 +1879,7 @@
           <w:szCs w:val="22"/>
           <w:lang w:val="en-US"/>
         </w:rPr>
-        <w:t>} ${$item.stableIdentifier.label}`+++</w:t>
+        <w:t>+++</w:t>
       </w:r>
       <w:r>
         <w:br/>
@@ -1686,6 +1899,186 @@
           <w:szCs w:val="22"/>
           <w:lang w:val="en-US"/>
         </w:rPr>
+        <w:t>Data Sentence:</w:t>
+      </w:r>
+      <w:r>
+        <w:rPr>
+          <w:rFonts w:ascii="Helvetica Neue" w:hAnsi="Helvetica Neue" w:eastAsia="Helvetica Neue" w:cs="Helvetica Neue"/>
+          <w:b w:val="0"/>
+          <w:bCs w:val="0"/>
+          <w:i w:val="0"/>
+          <w:iCs w:val="0"/>
+          <w:caps w:val="0"/>
+          <w:smallCaps w:val="0"/>
+          <w:noProof w:val="0"/>
+          <w:color w:val="000000" w:themeColor="text1" w:themeTint="FF" w:themeShade="FF"/>
+          <w:sz w:val="22"/>
+          <w:szCs w:val="22"/>
+          <w:lang w:val="en-US"/>
+        </w:rPr>
+        <w:t xml:space="preserve"> +++INS $</w:t>
+      </w:r>
+      <w:proofErr w:type="spellStart"/>
+      <w:r>
+        <w:rPr>
+          <w:rFonts w:ascii="Helvetica Neue" w:hAnsi="Helvetica Neue" w:eastAsia="Helvetica Neue" w:cs="Helvetica Neue"/>
+          <w:b w:val="0"/>
+          <w:bCs w:val="0"/>
+          <w:i w:val="0"/>
+          <w:iCs w:val="0"/>
+          <w:caps w:val="0"/>
+          <w:smallCaps w:val="0"/>
+          <w:noProof w:val="0"/>
+          <w:color w:val="000000" w:themeColor="text1" w:themeTint="FF" w:themeShade="FF"/>
+          <w:sz w:val="22"/>
+          <w:szCs w:val="22"/>
+          <w:lang w:val="en-US"/>
+        </w:rPr>
+        <w:t>item.text</w:t>
+      </w:r>
+      <w:proofErr w:type="spellEnd"/>
+      <w:r>
+        <w:rPr>
+          <w:rFonts w:ascii="Helvetica Neue" w:hAnsi="Helvetica Neue" w:eastAsia="Helvetica Neue" w:cs="Helvetica Neue"/>
+          <w:b w:val="0"/>
+          <w:bCs w:val="0"/>
+          <w:i w:val="0"/>
+          <w:iCs w:val="0"/>
+          <w:caps w:val="0"/>
+          <w:smallCaps w:val="0"/>
+          <w:noProof w:val="0"/>
+          <w:color w:val="000000" w:themeColor="text1" w:themeTint="FF" w:themeShade="FF"/>
+          <w:sz w:val="22"/>
+          <w:szCs w:val="22"/>
+          <w:lang w:val="en-US"/>
+        </w:rPr>
+        <w:t>+++</w:t>
+      </w:r>
+      <w:r>
+        <w:br/>
+      </w:r>
+      <w:r>
+        <w:rPr>
+          <w:rFonts w:ascii="Helvetica Neue" w:hAnsi="Helvetica Neue" w:eastAsia="Helvetica Neue" w:cs="Helvetica Neue"/>
+          <w:b w:val="1"/>
+          <w:bCs w:val="1"/>
+          <w:i w:val="0"/>
+          <w:iCs w:val="0"/>
+          <w:caps w:val="0"/>
+          <w:smallCaps w:val="0"/>
+          <w:noProof w:val="0"/>
+          <w:color w:val="000000" w:themeColor="text1" w:themeTint="FF" w:themeShade="FF"/>
+          <w:sz w:val="22"/>
+          <w:szCs w:val="22"/>
+          <w:lang w:val="en-US"/>
+        </w:rPr>
+        <w:t>Stable Identifier:</w:t>
+      </w:r>
+      <w:r>
+        <w:rPr>
+          <w:rFonts w:ascii="Helvetica Neue" w:hAnsi="Helvetica Neue" w:eastAsia="Helvetica Neue" w:cs="Helvetica Neue"/>
+          <w:b w:val="0"/>
+          <w:bCs w:val="0"/>
+          <w:i w:val="0"/>
+          <w:iCs w:val="0"/>
+          <w:caps w:val="0"/>
+          <w:smallCaps w:val="0"/>
+          <w:noProof w:val="0"/>
+          <w:color w:val="000000" w:themeColor="text1" w:themeTint="FF" w:themeShade="FF"/>
+          <w:sz w:val="22"/>
+          <w:szCs w:val="22"/>
+          <w:lang w:val="en-US"/>
+        </w:rPr>
+        <w:t xml:space="preserve"> +++INS `${$item.stableIdentifier.</w:t>
+      </w:r>
+      <w:r>
+        <w:rPr>
+          <w:rFonts w:ascii="Helvetica Neue" w:hAnsi="Helvetica Neue" w:eastAsia="Helvetica Neue" w:cs="Helvetica Neue"/>
+          <w:b w:val="0"/>
+          <w:bCs w:val="0"/>
+          <w:i w:val="0"/>
+          <w:iCs w:val="0"/>
+          <w:caps w:val="0"/>
+          <w:smallCaps w:val="0"/>
+          <w:noProof w:val="0"/>
+          <w:color w:val="000000" w:themeColor="text1" w:themeTint="FF" w:themeShade="FF"/>
+          <w:sz w:val="22"/>
+          <w:szCs w:val="22"/>
+          <w:lang w:val="en-US"/>
+        </w:rPr>
+        <w:t>url</w:t>
+      </w:r>
+      <w:r>
+        <w:rPr>
+          <w:rFonts w:ascii="Helvetica Neue" w:hAnsi="Helvetica Neue" w:eastAsia="Helvetica Neue" w:cs="Helvetica Neue"/>
+          <w:b w:val="0"/>
+          <w:bCs w:val="0"/>
+          <w:i w:val="0"/>
+          <w:iCs w:val="0"/>
+          <w:caps w:val="0"/>
+          <w:smallCaps w:val="0"/>
+          <w:noProof w:val="0"/>
+          <w:color w:val="000000" w:themeColor="text1" w:themeTint="FF" w:themeShade="FF"/>
+          <w:sz w:val="22"/>
+          <w:szCs w:val="22"/>
+          <w:lang w:val="en-US"/>
+        </w:rPr>
+        <w:t>} ${$</w:t>
+      </w:r>
+      <w:proofErr w:type="spellStart"/>
+      <w:r>
+        <w:rPr>
+          <w:rFonts w:ascii="Helvetica Neue" w:hAnsi="Helvetica Neue" w:eastAsia="Helvetica Neue" w:cs="Helvetica Neue"/>
+          <w:b w:val="0"/>
+          <w:bCs w:val="0"/>
+          <w:i w:val="0"/>
+          <w:iCs w:val="0"/>
+          <w:caps w:val="0"/>
+          <w:smallCaps w:val="0"/>
+          <w:noProof w:val="0"/>
+          <w:color w:val="000000" w:themeColor="text1" w:themeTint="FF" w:themeShade="FF"/>
+          <w:sz w:val="22"/>
+          <w:szCs w:val="22"/>
+          <w:lang w:val="en-US"/>
+        </w:rPr>
+        <w:t>item.stableIdentifier.label</w:t>
+      </w:r>
+      <w:proofErr w:type="spellEnd"/>
+      <w:r>
+        <w:rPr>
+          <w:rFonts w:ascii="Helvetica Neue" w:hAnsi="Helvetica Neue" w:eastAsia="Helvetica Neue" w:cs="Helvetica Neue"/>
+          <w:b w:val="0"/>
+          <w:bCs w:val="0"/>
+          <w:i w:val="0"/>
+          <w:iCs w:val="0"/>
+          <w:caps w:val="0"/>
+          <w:smallCaps w:val="0"/>
+          <w:noProof w:val="0"/>
+          <w:color w:val="000000" w:themeColor="text1" w:themeTint="FF" w:themeShade="FF"/>
+          <w:sz w:val="22"/>
+          <w:szCs w:val="22"/>
+          <w:lang w:val="en-US"/>
+        </w:rPr>
+        <w:t>}`+++</w:t>
+      </w:r>
+      <w:r>
+        <w:br/>
+      </w:r>
+      <w:r>
+        <w:rPr>
+          <w:rFonts w:ascii="Helvetica Neue" w:hAnsi="Helvetica Neue" w:eastAsia="Helvetica Neue" w:cs="Helvetica Neue"/>
+          <w:b w:val="1"/>
+          <w:bCs w:val="1"/>
+          <w:i w:val="0"/>
+          <w:iCs w:val="0"/>
+          <w:caps w:val="0"/>
+          <w:smallCaps w:val="0"/>
+          <w:noProof w:val="0"/>
+          <w:color w:val="000000" w:themeColor="text1" w:themeTint="FF" w:themeShade="FF"/>
+          <w:sz w:val="22"/>
+          <w:szCs w:val="22"/>
+          <w:lang w:val="en-US"/>
+        </w:rPr>
         <w:t>Comments:</w:t>
       </w:r>
       <w:r>
@@ -1741,8 +2134,6 @@
         </w:rPr>
         <w:t>+++</w:t>
       </w:r>
-      <w:proofErr w:type="spellStart"/>
-      <w:proofErr w:type="spellEnd"/>
     </w:p>
     <w:p>
       <w:pPr>
@@ -1758,7 +2149,7 @@
           <w:caps w:val="0"/>
           <w:smallCaps w:val="0"/>
           <w:noProof w:val="0"/>
-          <w:color w:val="595959" w:themeColor="text1" w:themeTint="A6" w:themeShade="FF"/>
+          <w:color w:val="000000" w:themeColor="text1" w:themeTint="FF" w:themeShade="FF"/>
           <w:sz w:val="22"/>
           <w:szCs w:val="22"/>
           <w:lang w:val="en-US"/>
@@ -1873,11 +2264,9 @@
           <w:szCs w:val="22"/>
           <w:lang w:val="en-US"/>
         </w:rPr>
-        <w:t>Dataset +++INS $item.number+++:</w:t>
-      </w:r>
-      <w:r>
-        <w:br/>
-      </w:r>
+        <w:t>Dataset +++INS $</w:t>
+      </w:r>
+      <w:proofErr w:type="spellStart"/>
       <w:r>
         <w:rPr>
           <w:rFonts w:ascii="Helvetica Neue" w:hAnsi="Helvetica Neue" w:eastAsia="Helvetica Neue" w:cs="Helvetica Neue"/>
@@ -1893,28 +2282,9 @@
           <w:szCs w:val="22"/>
           <w:lang w:val="en-US"/>
         </w:rPr>
-        <w:t>Dataset name:</w:t>
-      </w:r>
-      <w:r>
-        <w:rPr>
-          <w:rFonts w:ascii="Helvetica Neue" w:hAnsi="Helvetica Neue" w:eastAsia="Helvetica Neue" w:cs="Helvetica Neue"/>
-          <w:b w:val="0"/>
-          <w:bCs w:val="0"/>
-          <w:i w:val="0"/>
-          <w:iCs w:val="0"/>
-          <w:caps w:val="0"/>
-          <w:smallCaps w:val="0"/>
-          <w:noProof w:val="0"/>
-          <w:color w:val="000000" w:themeColor="text1" w:themeTint="FF" w:themeShade="FF"/>
-          <w:sz w:val="22"/>
-          <w:szCs w:val="22"/>
-          <w:lang w:val="en-US"/>
-        </w:rPr>
-        <w:t xml:space="preserve"> +++INS $item.name+++</w:t>
-      </w:r>
-      <w:r>
-        <w:br/>
-      </w:r>
+        <w:t>item.number</w:t>
+      </w:r>
+      <w:proofErr w:type="spellEnd"/>
       <w:r>
         <w:rPr>
           <w:rFonts w:ascii="Helvetica Neue" w:hAnsi="Helvetica Neue" w:eastAsia="Helvetica Neue" w:cs="Helvetica Neue"/>
@@ -1930,24 +2300,7 @@
           <w:szCs w:val="22"/>
           <w:lang w:val="en-US"/>
         </w:rPr>
-        <w:t>Data Type:</w:t>
-      </w:r>
-      <w:r>
-        <w:rPr>
-          <w:rFonts w:ascii="Helvetica Neue" w:hAnsi="Helvetica Neue" w:eastAsia="Helvetica Neue" w:cs="Helvetica Neue"/>
-          <w:b w:val="0"/>
-          <w:bCs w:val="0"/>
-          <w:i w:val="0"/>
-          <w:iCs w:val="0"/>
-          <w:caps w:val="0"/>
-          <w:smallCaps w:val="0"/>
-          <w:noProof w:val="0"/>
-          <w:color w:val="000000" w:themeColor="text1" w:themeTint="FF" w:themeShade="FF"/>
-          <w:sz w:val="22"/>
-          <w:szCs w:val="22"/>
-          <w:lang w:val="en-US"/>
-        </w:rPr>
-        <w:t xml:space="preserve"> +++INS $item.type+++</w:t>
+        <w:t>+++:</w:t>
       </w:r>
       <w:r>
         <w:br/>
@@ -1967,24 +2320,24 @@
           <w:szCs w:val="22"/>
           <w:lang w:val="en-US"/>
         </w:rPr>
-        <w:t>Data Sentence:</w:t>
-      </w:r>
-      <w:r>
-        <w:rPr>
-          <w:rFonts w:ascii="Helvetica Neue" w:hAnsi="Helvetica Neue" w:eastAsia="Helvetica Neue" w:cs="Helvetica Neue"/>
-          <w:b w:val="0"/>
-          <w:bCs w:val="0"/>
-          <w:i w:val="0"/>
-          <w:iCs w:val="0"/>
-          <w:caps w:val="0"/>
-          <w:smallCaps w:val="0"/>
-          <w:noProof w:val="0"/>
-          <w:color w:val="000000" w:themeColor="text1" w:themeTint="FF" w:themeShade="FF"/>
-          <w:sz w:val="22"/>
-          <w:szCs w:val="22"/>
-          <w:lang w:val="en-US"/>
-        </w:rPr>
-        <w:t xml:space="preserve"> +++INS $item.text+++</w:t>
+        <w:t>Dataset name:</w:t>
+      </w:r>
+      <w:r>
+        <w:rPr>
+          <w:rFonts w:ascii="Helvetica Neue" w:hAnsi="Helvetica Neue" w:eastAsia="Helvetica Neue" w:cs="Helvetica Neue"/>
+          <w:b w:val="0"/>
+          <w:bCs w:val="0"/>
+          <w:i w:val="0"/>
+          <w:iCs w:val="0"/>
+          <w:caps w:val="0"/>
+          <w:smallCaps w:val="0"/>
+          <w:noProof w:val="0"/>
+          <w:color w:val="000000" w:themeColor="text1" w:themeTint="FF" w:themeShade="FF"/>
+          <w:sz w:val="22"/>
+          <w:szCs w:val="22"/>
+          <w:lang w:val="en-US"/>
+        </w:rPr>
+        <w:t xml:space="preserve"> +++INS $item.name+++</w:t>
       </w:r>
       <w:r>
         <w:br/>
@@ -2004,24 +2357,60 @@
           <w:szCs w:val="22"/>
           <w:lang w:val="en-US"/>
         </w:rPr>
-        <w:t>Stable Identifier:</w:t>
-      </w:r>
-      <w:r>
-        <w:rPr>
-          <w:rFonts w:ascii="Helvetica Neue" w:hAnsi="Helvetica Neue" w:eastAsia="Helvetica Neue" w:cs="Helvetica Neue"/>
-          <w:b w:val="0"/>
-          <w:bCs w:val="0"/>
-          <w:i w:val="0"/>
-          <w:iCs w:val="0"/>
-          <w:caps w:val="0"/>
-          <w:smallCaps w:val="0"/>
-          <w:noProof w:val="0"/>
-          <w:color w:val="000000" w:themeColor="text1" w:themeTint="FF" w:themeShade="FF"/>
-          <w:sz w:val="22"/>
-          <w:szCs w:val="22"/>
-          <w:lang w:val="en-US"/>
-        </w:rPr>
-        <w:t xml:space="preserve"> +++INS `${$item.stableIdentifier.url} ${$item.stableIdentifier.label}`+++</w:t>
+        <w:t>Data Type:</w:t>
+      </w:r>
+      <w:r>
+        <w:rPr>
+          <w:rFonts w:ascii="Helvetica Neue" w:hAnsi="Helvetica Neue" w:eastAsia="Helvetica Neue" w:cs="Helvetica Neue"/>
+          <w:b w:val="0"/>
+          <w:bCs w:val="0"/>
+          <w:i w:val="0"/>
+          <w:iCs w:val="0"/>
+          <w:caps w:val="0"/>
+          <w:smallCaps w:val="0"/>
+          <w:noProof w:val="0"/>
+          <w:color w:val="000000" w:themeColor="text1" w:themeTint="FF" w:themeShade="FF"/>
+          <w:sz w:val="22"/>
+          <w:szCs w:val="22"/>
+          <w:lang w:val="en-US"/>
+        </w:rPr>
+        <w:t xml:space="preserve"> +++INS $</w:t>
+      </w:r>
+      <w:proofErr w:type="spellStart"/>
+      <w:r>
+        <w:rPr>
+          <w:rFonts w:ascii="Helvetica Neue" w:hAnsi="Helvetica Neue" w:eastAsia="Helvetica Neue" w:cs="Helvetica Neue"/>
+          <w:b w:val="0"/>
+          <w:bCs w:val="0"/>
+          <w:i w:val="0"/>
+          <w:iCs w:val="0"/>
+          <w:caps w:val="0"/>
+          <w:smallCaps w:val="0"/>
+          <w:noProof w:val="0"/>
+          <w:color w:val="000000" w:themeColor="text1" w:themeTint="FF" w:themeShade="FF"/>
+          <w:sz w:val="22"/>
+          <w:szCs w:val="22"/>
+          <w:lang w:val="en-US"/>
+        </w:rPr>
+        <w:t>item.type</w:t>
+      </w:r>
+      <w:proofErr w:type="spellEnd"/>
+      <w:r>
+        <w:rPr>
+          <w:rFonts w:ascii="Helvetica Neue" w:hAnsi="Helvetica Neue" w:eastAsia="Helvetica Neue" w:cs="Helvetica Neue"/>
+          <w:b w:val="0"/>
+          <w:bCs w:val="0"/>
+          <w:i w:val="0"/>
+          <w:iCs w:val="0"/>
+          <w:caps w:val="0"/>
+          <w:smallCaps w:val="0"/>
+          <w:noProof w:val="0"/>
+          <w:color w:val="000000" w:themeColor="text1" w:themeTint="FF" w:themeShade="FF"/>
+          <w:sz w:val="22"/>
+          <w:szCs w:val="22"/>
+          <w:lang w:val="en-US"/>
+        </w:rPr>
+        <w:t>+++</w:t>
       </w:r>
       <w:r>
         <w:br/>
@@ -2041,6 +2430,152 @@
           <w:szCs w:val="22"/>
           <w:lang w:val="en-US"/>
         </w:rPr>
+        <w:t>Data Sentence:</w:t>
+      </w:r>
+      <w:r>
+        <w:rPr>
+          <w:rFonts w:ascii="Helvetica Neue" w:hAnsi="Helvetica Neue" w:eastAsia="Helvetica Neue" w:cs="Helvetica Neue"/>
+          <w:b w:val="0"/>
+          <w:bCs w:val="0"/>
+          <w:i w:val="0"/>
+          <w:iCs w:val="0"/>
+          <w:caps w:val="0"/>
+          <w:smallCaps w:val="0"/>
+          <w:noProof w:val="0"/>
+          <w:color w:val="000000" w:themeColor="text1" w:themeTint="FF" w:themeShade="FF"/>
+          <w:sz w:val="22"/>
+          <w:szCs w:val="22"/>
+          <w:lang w:val="en-US"/>
+        </w:rPr>
+        <w:t xml:space="preserve"> +++INS $</w:t>
+      </w:r>
+      <w:proofErr w:type="spellStart"/>
+      <w:r>
+        <w:rPr>
+          <w:rFonts w:ascii="Helvetica Neue" w:hAnsi="Helvetica Neue" w:eastAsia="Helvetica Neue" w:cs="Helvetica Neue"/>
+          <w:b w:val="0"/>
+          <w:bCs w:val="0"/>
+          <w:i w:val="0"/>
+          <w:iCs w:val="0"/>
+          <w:caps w:val="0"/>
+          <w:smallCaps w:val="0"/>
+          <w:noProof w:val="0"/>
+          <w:color w:val="000000" w:themeColor="text1" w:themeTint="FF" w:themeShade="FF"/>
+          <w:sz w:val="22"/>
+          <w:szCs w:val="22"/>
+          <w:lang w:val="en-US"/>
+        </w:rPr>
+        <w:t>item.text</w:t>
+      </w:r>
+      <w:proofErr w:type="spellEnd"/>
+      <w:r>
+        <w:rPr>
+          <w:rFonts w:ascii="Helvetica Neue" w:hAnsi="Helvetica Neue" w:eastAsia="Helvetica Neue" w:cs="Helvetica Neue"/>
+          <w:b w:val="0"/>
+          <w:bCs w:val="0"/>
+          <w:i w:val="0"/>
+          <w:iCs w:val="0"/>
+          <w:caps w:val="0"/>
+          <w:smallCaps w:val="0"/>
+          <w:noProof w:val="0"/>
+          <w:color w:val="000000" w:themeColor="text1" w:themeTint="FF" w:themeShade="FF"/>
+          <w:sz w:val="22"/>
+          <w:szCs w:val="22"/>
+          <w:lang w:val="en-US"/>
+        </w:rPr>
+        <w:t>+++</w:t>
+      </w:r>
+      <w:r>
+        <w:br/>
+      </w:r>
+      <w:r>
+        <w:rPr>
+          <w:rFonts w:ascii="Helvetica Neue" w:hAnsi="Helvetica Neue" w:eastAsia="Helvetica Neue" w:cs="Helvetica Neue"/>
+          <w:b w:val="1"/>
+          <w:bCs w:val="1"/>
+          <w:i w:val="0"/>
+          <w:iCs w:val="0"/>
+          <w:caps w:val="0"/>
+          <w:smallCaps w:val="0"/>
+          <w:noProof w:val="0"/>
+          <w:color w:val="000000" w:themeColor="text1" w:themeTint="FF" w:themeShade="FF"/>
+          <w:sz w:val="22"/>
+          <w:szCs w:val="22"/>
+          <w:lang w:val="en-US"/>
+        </w:rPr>
+        <w:t>Stable Identifier:</w:t>
+      </w:r>
+      <w:r>
+        <w:rPr>
+          <w:rFonts w:ascii="Helvetica Neue" w:hAnsi="Helvetica Neue" w:eastAsia="Helvetica Neue" w:cs="Helvetica Neue"/>
+          <w:b w:val="0"/>
+          <w:bCs w:val="0"/>
+          <w:i w:val="0"/>
+          <w:iCs w:val="0"/>
+          <w:caps w:val="0"/>
+          <w:smallCaps w:val="0"/>
+          <w:noProof w:val="0"/>
+          <w:color w:val="000000" w:themeColor="text1" w:themeTint="FF" w:themeShade="FF"/>
+          <w:sz w:val="22"/>
+          <w:szCs w:val="22"/>
+          <w:lang w:val="en-US"/>
+        </w:rPr>
+        <w:t xml:space="preserve"> +++INS `${$item.stableIdentifier.url} ${$</w:t>
+      </w:r>
+      <w:proofErr w:type="spellStart"/>
+      <w:r>
+        <w:rPr>
+          <w:rFonts w:ascii="Helvetica Neue" w:hAnsi="Helvetica Neue" w:eastAsia="Helvetica Neue" w:cs="Helvetica Neue"/>
+          <w:b w:val="0"/>
+          <w:bCs w:val="0"/>
+          <w:i w:val="0"/>
+          <w:iCs w:val="0"/>
+          <w:caps w:val="0"/>
+          <w:smallCaps w:val="0"/>
+          <w:noProof w:val="0"/>
+          <w:color w:val="000000" w:themeColor="text1" w:themeTint="FF" w:themeShade="FF"/>
+          <w:sz w:val="22"/>
+          <w:szCs w:val="22"/>
+          <w:lang w:val="en-US"/>
+        </w:rPr>
+        <w:t>item.stableIdentifier.label</w:t>
+      </w:r>
+      <w:proofErr w:type="spellEnd"/>
+      <w:r>
+        <w:rPr>
+          <w:rFonts w:ascii="Helvetica Neue" w:hAnsi="Helvetica Neue" w:eastAsia="Helvetica Neue" w:cs="Helvetica Neue"/>
+          <w:b w:val="0"/>
+          <w:bCs w:val="0"/>
+          <w:i w:val="0"/>
+          <w:iCs w:val="0"/>
+          <w:caps w:val="0"/>
+          <w:smallCaps w:val="0"/>
+          <w:noProof w:val="0"/>
+          <w:color w:val="000000" w:themeColor="text1" w:themeTint="FF" w:themeShade="FF"/>
+          <w:sz w:val="22"/>
+          <w:szCs w:val="22"/>
+          <w:lang w:val="en-US"/>
+        </w:rPr>
+        <w:t>}`+++</w:t>
+      </w:r>
+      <w:r>
+        <w:br/>
+      </w:r>
+      <w:r>
+        <w:rPr>
+          <w:rFonts w:ascii="Helvetica Neue" w:hAnsi="Helvetica Neue" w:eastAsia="Helvetica Neue" w:cs="Helvetica Neue"/>
+          <w:b w:val="1"/>
+          <w:bCs w:val="1"/>
+          <w:i w:val="0"/>
+          <w:iCs w:val="0"/>
+          <w:caps w:val="0"/>
+          <w:smallCaps w:val="0"/>
+          <w:noProof w:val="0"/>
+          <w:color w:val="000000" w:themeColor="text1" w:themeTint="FF" w:themeShade="FF"/>
+          <w:sz w:val="22"/>
+          <w:szCs w:val="22"/>
+          <w:lang w:val="en-US"/>
+        </w:rPr>
         <w:t>Comments:</w:t>
       </w:r>
       <w:r>
@@ -2058,7 +2593,43 @@
           <w:szCs w:val="22"/>
           <w:lang w:val="en-US"/>
         </w:rPr>
-        <w:t xml:space="preserve"> +++INS $item.comments+++</w:t>
+        <w:t xml:space="preserve"> +++INS $</w:t>
+      </w:r>
+      <w:proofErr w:type="spellStart"/>
+      <w:r>
+        <w:rPr>
+          <w:rFonts w:ascii="Helvetica Neue" w:hAnsi="Helvetica Neue" w:eastAsia="Helvetica Neue" w:cs="Helvetica Neue"/>
+          <w:b w:val="0"/>
+          <w:bCs w:val="0"/>
+          <w:i w:val="0"/>
+          <w:iCs w:val="0"/>
+          <w:caps w:val="0"/>
+          <w:smallCaps w:val="0"/>
+          <w:noProof w:val="0"/>
+          <w:color w:val="000000" w:themeColor="text1" w:themeTint="FF" w:themeShade="FF"/>
+          <w:sz w:val="22"/>
+          <w:szCs w:val="22"/>
+          <w:lang w:val="en-US"/>
+        </w:rPr>
+        <w:t>item.comments</w:t>
+      </w:r>
+      <w:proofErr w:type="spellEnd"/>
+      <w:r>
+        <w:rPr>
+          <w:rFonts w:ascii="Helvetica Neue" w:hAnsi="Helvetica Neue" w:eastAsia="Helvetica Neue" w:cs="Helvetica Neue"/>
+          <w:b w:val="0"/>
+          <w:bCs w:val="0"/>
+          <w:i w:val="0"/>
+          <w:iCs w:val="0"/>
+          <w:caps w:val="0"/>
+          <w:smallCaps w:val="0"/>
+          <w:noProof w:val="0"/>
+          <w:color w:val="000000" w:themeColor="text1" w:themeTint="FF" w:themeShade="FF"/>
+          <w:sz w:val="22"/>
+          <w:szCs w:val="22"/>
+          <w:lang w:val="en-US"/>
+        </w:rPr>
+        <w:t>+++</w:t>
       </w:r>
     </w:p>
     <w:p>
@@ -2190,11 +2761,9 @@
           <w:szCs w:val="22"/>
           <w:lang w:val="en-US"/>
         </w:rPr>
-        <w:t>Dataset +++INS $item.number+++:</w:t>
-      </w:r>
-      <w:r>
-        <w:br/>
-      </w:r>
+        <w:t>Dataset +++INS $</w:t>
+      </w:r>
+      <w:proofErr w:type="spellStart"/>
       <w:r>
         <w:rPr>
           <w:rFonts w:ascii="Helvetica Neue" w:hAnsi="Helvetica Neue" w:eastAsia="Helvetica Neue" w:cs="Helvetica Neue"/>
@@ -2210,28 +2779,9 @@
           <w:szCs w:val="22"/>
           <w:lang w:val="en-US"/>
         </w:rPr>
-        <w:t>Dataset name:</w:t>
-      </w:r>
-      <w:r>
-        <w:rPr>
-          <w:rFonts w:ascii="Helvetica Neue" w:hAnsi="Helvetica Neue" w:eastAsia="Helvetica Neue" w:cs="Helvetica Neue"/>
-          <w:b w:val="0"/>
-          <w:bCs w:val="0"/>
-          <w:i w:val="0"/>
-          <w:iCs w:val="0"/>
-          <w:caps w:val="0"/>
-          <w:smallCaps w:val="0"/>
-          <w:noProof w:val="0"/>
-          <w:color w:val="000000" w:themeColor="text1" w:themeTint="FF" w:themeShade="FF"/>
-          <w:sz w:val="22"/>
-          <w:szCs w:val="22"/>
-          <w:lang w:val="en-US"/>
-        </w:rPr>
-        <w:t xml:space="preserve"> +++INS $item.name+++</w:t>
-      </w:r>
-      <w:r>
-        <w:br/>
-      </w:r>
+        <w:t>item.number</w:t>
+      </w:r>
+      <w:proofErr w:type="spellEnd"/>
       <w:r>
         <w:rPr>
           <w:rFonts w:ascii="Helvetica Neue" w:hAnsi="Helvetica Neue" w:eastAsia="Helvetica Neue" w:cs="Helvetica Neue"/>
@@ -2247,24 +2797,7 @@
           <w:szCs w:val="22"/>
           <w:lang w:val="en-US"/>
         </w:rPr>
-        <w:t>Data Type:</w:t>
-      </w:r>
-      <w:r>
-        <w:rPr>
-          <w:rFonts w:ascii="Helvetica Neue" w:hAnsi="Helvetica Neue" w:eastAsia="Helvetica Neue" w:cs="Helvetica Neue"/>
-          <w:b w:val="0"/>
-          <w:bCs w:val="0"/>
-          <w:i w:val="0"/>
-          <w:iCs w:val="0"/>
-          <w:caps w:val="0"/>
-          <w:smallCaps w:val="0"/>
-          <w:noProof w:val="0"/>
-          <w:color w:val="000000" w:themeColor="text1" w:themeTint="FF" w:themeShade="FF"/>
-          <w:sz w:val="22"/>
-          <w:szCs w:val="22"/>
-          <w:lang w:val="en-US"/>
-        </w:rPr>
-        <w:t xml:space="preserve"> +++INS $item.type+++</w:t>
+        <w:t>+++:</w:t>
       </w:r>
       <w:r>
         <w:br/>
@@ -2284,24 +2817,24 @@
           <w:szCs w:val="22"/>
           <w:lang w:val="en-US"/>
         </w:rPr>
-        <w:t>Data Sentence:</w:t>
-      </w:r>
-      <w:r>
-        <w:rPr>
-          <w:rFonts w:ascii="Helvetica Neue" w:hAnsi="Helvetica Neue" w:eastAsia="Helvetica Neue" w:cs="Helvetica Neue"/>
-          <w:b w:val="0"/>
-          <w:bCs w:val="0"/>
-          <w:i w:val="0"/>
-          <w:iCs w:val="0"/>
-          <w:caps w:val="0"/>
-          <w:smallCaps w:val="0"/>
-          <w:noProof w:val="0"/>
-          <w:color w:val="000000" w:themeColor="text1" w:themeTint="FF" w:themeShade="FF"/>
-          <w:sz w:val="22"/>
-          <w:szCs w:val="22"/>
-          <w:lang w:val="en-US"/>
-        </w:rPr>
-        <w:t xml:space="preserve"> +++INS $item.text+++</w:t>
+        <w:t>Dataset name:</w:t>
+      </w:r>
+      <w:r>
+        <w:rPr>
+          <w:rFonts w:ascii="Helvetica Neue" w:hAnsi="Helvetica Neue" w:eastAsia="Helvetica Neue" w:cs="Helvetica Neue"/>
+          <w:b w:val="0"/>
+          <w:bCs w:val="0"/>
+          <w:i w:val="0"/>
+          <w:iCs w:val="0"/>
+          <w:caps w:val="0"/>
+          <w:smallCaps w:val="0"/>
+          <w:noProof w:val="0"/>
+          <w:color w:val="000000" w:themeColor="text1" w:themeTint="FF" w:themeShade="FF"/>
+          <w:sz w:val="22"/>
+          <w:szCs w:val="22"/>
+          <w:lang w:val="en-US"/>
+        </w:rPr>
+        <w:t xml:space="preserve"> +++INS $item.name+++</w:t>
       </w:r>
       <w:r>
         <w:br/>
@@ -2321,24 +2854,60 @@
           <w:szCs w:val="22"/>
           <w:lang w:val="en-US"/>
         </w:rPr>
-        <w:t>Stable Identifier:</w:t>
-      </w:r>
-      <w:r>
-        <w:rPr>
-          <w:rFonts w:ascii="Helvetica Neue" w:hAnsi="Helvetica Neue" w:eastAsia="Helvetica Neue" w:cs="Helvetica Neue"/>
-          <w:b w:val="0"/>
-          <w:bCs w:val="0"/>
-          <w:i w:val="0"/>
-          <w:iCs w:val="0"/>
-          <w:caps w:val="0"/>
-          <w:smallCaps w:val="0"/>
-          <w:noProof w:val="0"/>
-          <w:color w:val="000000" w:themeColor="text1" w:themeTint="FF" w:themeShade="FF"/>
-          <w:sz w:val="22"/>
-          <w:szCs w:val="22"/>
-          <w:lang w:val="en-US"/>
-        </w:rPr>
-        <w:t xml:space="preserve"> +++INS `${$item.stableIdentifier.url} ${$item.stableIdentifier.label}`+++</w:t>
+        <w:t>Data Type:</w:t>
+      </w:r>
+      <w:r>
+        <w:rPr>
+          <w:rFonts w:ascii="Helvetica Neue" w:hAnsi="Helvetica Neue" w:eastAsia="Helvetica Neue" w:cs="Helvetica Neue"/>
+          <w:b w:val="0"/>
+          <w:bCs w:val="0"/>
+          <w:i w:val="0"/>
+          <w:iCs w:val="0"/>
+          <w:caps w:val="0"/>
+          <w:smallCaps w:val="0"/>
+          <w:noProof w:val="0"/>
+          <w:color w:val="000000" w:themeColor="text1" w:themeTint="FF" w:themeShade="FF"/>
+          <w:sz w:val="22"/>
+          <w:szCs w:val="22"/>
+          <w:lang w:val="en-US"/>
+        </w:rPr>
+        <w:t xml:space="preserve"> +++INS $</w:t>
+      </w:r>
+      <w:proofErr w:type="spellStart"/>
+      <w:r>
+        <w:rPr>
+          <w:rFonts w:ascii="Helvetica Neue" w:hAnsi="Helvetica Neue" w:eastAsia="Helvetica Neue" w:cs="Helvetica Neue"/>
+          <w:b w:val="0"/>
+          <w:bCs w:val="0"/>
+          <w:i w:val="0"/>
+          <w:iCs w:val="0"/>
+          <w:caps w:val="0"/>
+          <w:smallCaps w:val="0"/>
+          <w:noProof w:val="0"/>
+          <w:color w:val="000000" w:themeColor="text1" w:themeTint="FF" w:themeShade="FF"/>
+          <w:sz w:val="22"/>
+          <w:szCs w:val="22"/>
+          <w:lang w:val="en-US"/>
+        </w:rPr>
+        <w:t>item.type</w:t>
+      </w:r>
+      <w:proofErr w:type="spellEnd"/>
+      <w:r>
+        <w:rPr>
+          <w:rFonts w:ascii="Helvetica Neue" w:hAnsi="Helvetica Neue" w:eastAsia="Helvetica Neue" w:cs="Helvetica Neue"/>
+          <w:b w:val="0"/>
+          <w:bCs w:val="0"/>
+          <w:i w:val="0"/>
+          <w:iCs w:val="0"/>
+          <w:caps w:val="0"/>
+          <w:smallCaps w:val="0"/>
+          <w:noProof w:val="0"/>
+          <w:color w:val="000000" w:themeColor="text1" w:themeTint="FF" w:themeShade="FF"/>
+          <w:sz w:val="22"/>
+          <w:szCs w:val="22"/>
+          <w:lang w:val="en-US"/>
+        </w:rPr>
+        <w:t>+++</w:t>
       </w:r>
       <w:r>
         <w:br/>
@@ -2358,6 +2927,152 @@
           <w:szCs w:val="22"/>
           <w:lang w:val="en-US"/>
         </w:rPr>
+        <w:t>Data Sentence:</w:t>
+      </w:r>
+      <w:r>
+        <w:rPr>
+          <w:rFonts w:ascii="Helvetica Neue" w:hAnsi="Helvetica Neue" w:eastAsia="Helvetica Neue" w:cs="Helvetica Neue"/>
+          <w:b w:val="0"/>
+          <w:bCs w:val="0"/>
+          <w:i w:val="0"/>
+          <w:iCs w:val="0"/>
+          <w:caps w:val="0"/>
+          <w:smallCaps w:val="0"/>
+          <w:noProof w:val="0"/>
+          <w:color w:val="000000" w:themeColor="text1" w:themeTint="FF" w:themeShade="FF"/>
+          <w:sz w:val="22"/>
+          <w:szCs w:val="22"/>
+          <w:lang w:val="en-US"/>
+        </w:rPr>
+        <w:t xml:space="preserve"> +++INS $</w:t>
+      </w:r>
+      <w:proofErr w:type="spellStart"/>
+      <w:r>
+        <w:rPr>
+          <w:rFonts w:ascii="Helvetica Neue" w:hAnsi="Helvetica Neue" w:eastAsia="Helvetica Neue" w:cs="Helvetica Neue"/>
+          <w:b w:val="0"/>
+          <w:bCs w:val="0"/>
+          <w:i w:val="0"/>
+          <w:iCs w:val="0"/>
+          <w:caps w:val="0"/>
+          <w:smallCaps w:val="0"/>
+          <w:noProof w:val="0"/>
+          <w:color w:val="000000" w:themeColor="text1" w:themeTint="FF" w:themeShade="FF"/>
+          <w:sz w:val="22"/>
+          <w:szCs w:val="22"/>
+          <w:lang w:val="en-US"/>
+        </w:rPr>
+        <w:t>item.text</w:t>
+      </w:r>
+      <w:proofErr w:type="spellEnd"/>
+      <w:r>
+        <w:rPr>
+          <w:rFonts w:ascii="Helvetica Neue" w:hAnsi="Helvetica Neue" w:eastAsia="Helvetica Neue" w:cs="Helvetica Neue"/>
+          <w:b w:val="0"/>
+          <w:bCs w:val="0"/>
+          <w:i w:val="0"/>
+          <w:iCs w:val="0"/>
+          <w:caps w:val="0"/>
+          <w:smallCaps w:val="0"/>
+          <w:noProof w:val="0"/>
+          <w:color w:val="000000" w:themeColor="text1" w:themeTint="FF" w:themeShade="FF"/>
+          <w:sz w:val="22"/>
+          <w:szCs w:val="22"/>
+          <w:lang w:val="en-US"/>
+        </w:rPr>
+        <w:t>+++</w:t>
+      </w:r>
+      <w:r>
+        <w:br/>
+      </w:r>
+      <w:r>
+        <w:rPr>
+          <w:rFonts w:ascii="Helvetica Neue" w:hAnsi="Helvetica Neue" w:eastAsia="Helvetica Neue" w:cs="Helvetica Neue"/>
+          <w:b w:val="1"/>
+          <w:bCs w:val="1"/>
+          <w:i w:val="0"/>
+          <w:iCs w:val="0"/>
+          <w:caps w:val="0"/>
+          <w:smallCaps w:val="0"/>
+          <w:noProof w:val="0"/>
+          <w:color w:val="000000" w:themeColor="text1" w:themeTint="FF" w:themeShade="FF"/>
+          <w:sz w:val="22"/>
+          <w:szCs w:val="22"/>
+          <w:lang w:val="en-US"/>
+        </w:rPr>
+        <w:t>Stable Identifier:</w:t>
+      </w:r>
+      <w:r>
+        <w:rPr>
+          <w:rFonts w:ascii="Helvetica Neue" w:hAnsi="Helvetica Neue" w:eastAsia="Helvetica Neue" w:cs="Helvetica Neue"/>
+          <w:b w:val="0"/>
+          <w:bCs w:val="0"/>
+          <w:i w:val="0"/>
+          <w:iCs w:val="0"/>
+          <w:caps w:val="0"/>
+          <w:smallCaps w:val="0"/>
+          <w:noProof w:val="0"/>
+          <w:color w:val="000000" w:themeColor="text1" w:themeTint="FF" w:themeShade="FF"/>
+          <w:sz w:val="22"/>
+          <w:szCs w:val="22"/>
+          <w:lang w:val="en-US"/>
+        </w:rPr>
+        <w:t xml:space="preserve"> +++INS `${$item.stableIdentifier.url} ${$</w:t>
+      </w:r>
+      <w:proofErr w:type="spellStart"/>
+      <w:r>
+        <w:rPr>
+          <w:rFonts w:ascii="Helvetica Neue" w:hAnsi="Helvetica Neue" w:eastAsia="Helvetica Neue" w:cs="Helvetica Neue"/>
+          <w:b w:val="0"/>
+          <w:bCs w:val="0"/>
+          <w:i w:val="0"/>
+          <w:iCs w:val="0"/>
+          <w:caps w:val="0"/>
+          <w:smallCaps w:val="0"/>
+          <w:noProof w:val="0"/>
+          <w:color w:val="000000" w:themeColor="text1" w:themeTint="FF" w:themeShade="FF"/>
+          <w:sz w:val="22"/>
+          <w:szCs w:val="22"/>
+          <w:lang w:val="en-US"/>
+        </w:rPr>
+        <w:t>item.stableIdentifier.label</w:t>
+      </w:r>
+      <w:proofErr w:type="spellEnd"/>
+      <w:r>
+        <w:rPr>
+          <w:rFonts w:ascii="Helvetica Neue" w:hAnsi="Helvetica Neue" w:eastAsia="Helvetica Neue" w:cs="Helvetica Neue"/>
+          <w:b w:val="0"/>
+          <w:bCs w:val="0"/>
+          <w:i w:val="0"/>
+          <w:iCs w:val="0"/>
+          <w:caps w:val="0"/>
+          <w:smallCaps w:val="0"/>
+          <w:noProof w:val="0"/>
+          <w:color w:val="000000" w:themeColor="text1" w:themeTint="FF" w:themeShade="FF"/>
+          <w:sz w:val="22"/>
+          <w:szCs w:val="22"/>
+          <w:lang w:val="en-US"/>
+        </w:rPr>
+        <w:t>}`+++</w:t>
+      </w:r>
+      <w:r>
+        <w:br/>
+      </w:r>
+      <w:r>
+        <w:rPr>
+          <w:rFonts w:ascii="Helvetica Neue" w:hAnsi="Helvetica Neue" w:eastAsia="Helvetica Neue" w:cs="Helvetica Neue"/>
+          <w:b w:val="1"/>
+          <w:bCs w:val="1"/>
+          <w:i w:val="0"/>
+          <w:iCs w:val="0"/>
+          <w:caps w:val="0"/>
+          <w:smallCaps w:val="0"/>
+          <w:noProof w:val="0"/>
+          <w:color w:val="000000" w:themeColor="text1" w:themeTint="FF" w:themeShade="FF"/>
+          <w:sz w:val="22"/>
+          <w:szCs w:val="22"/>
+          <w:lang w:val="en-US"/>
+        </w:rPr>
         <w:t>Comments:</w:t>
       </w:r>
       <w:r>
@@ -2375,7 +3090,43 @@
           <w:szCs w:val="22"/>
           <w:lang w:val="en-US"/>
         </w:rPr>
-        <w:t xml:space="preserve"> +++INS $item.comments+++</w:t>
+        <w:t xml:space="preserve"> +++INS $</w:t>
+      </w:r>
+      <w:proofErr w:type="spellStart"/>
+      <w:r>
+        <w:rPr>
+          <w:rFonts w:ascii="Helvetica Neue" w:hAnsi="Helvetica Neue" w:eastAsia="Helvetica Neue" w:cs="Helvetica Neue"/>
+          <w:b w:val="0"/>
+          <w:bCs w:val="0"/>
+          <w:i w:val="0"/>
+          <w:iCs w:val="0"/>
+          <w:caps w:val="0"/>
+          <w:smallCaps w:val="0"/>
+          <w:noProof w:val="0"/>
+          <w:color w:val="000000" w:themeColor="text1" w:themeTint="FF" w:themeShade="FF"/>
+          <w:sz w:val="22"/>
+          <w:szCs w:val="22"/>
+          <w:lang w:val="en-US"/>
+        </w:rPr>
+        <w:t>item.comments</w:t>
+      </w:r>
+      <w:proofErr w:type="spellEnd"/>
+      <w:r>
+        <w:rPr>
+          <w:rFonts w:ascii="Helvetica Neue" w:hAnsi="Helvetica Neue" w:eastAsia="Helvetica Neue" w:cs="Helvetica Neue"/>
+          <w:b w:val="0"/>
+          <w:bCs w:val="0"/>
+          <w:i w:val="0"/>
+          <w:iCs w:val="0"/>
+          <w:caps w:val="0"/>
+          <w:smallCaps w:val="0"/>
+          <w:noProof w:val="0"/>
+          <w:color w:val="000000" w:themeColor="text1" w:themeTint="FF" w:themeShade="FF"/>
+          <w:sz w:val="22"/>
+          <w:szCs w:val="22"/>
+          <w:lang w:val="en-US"/>
+        </w:rPr>
+        <w:t>+++</w:t>
       </w:r>
     </w:p>
     <w:p>
@@ -2765,6 +3516,40 @@
         </w:rPr>
         <w:t xml:space="preserve"> +++INS `${$item.stableIdentifier.</w:t>
       </w:r>
+      <w:r>
+        <w:rPr>
+          <w:rFonts w:ascii="Helvetica Neue" w:hAnsi="Helvetica Neue" w:eastAsia="Helvetica Neue" w:cs="Helvetica Neue"/>
+          <w:b w:val="0"/>
+          <w:bCs w:val="0"/>
+          <w:i w:val="0"/>
+          <w:iCs w:val="0"/>
+          <w:caps w:val="0"/>
+          <w:smallCaps w:val="0"/>
+          <w:noProof w:val="0"/>
+          <w:color w:val="000000" w:themeColor="text1" w:themeTint="FF" w:themeShade="FF"/>
+          <w:sz w:val="22"/>
+          <w:szCs w:val="22"/>
+          <w:lang w:val="en-US"/>
+        </w:rPr>
+        <w:t>url</w:t>
+      </w:r>
+      <w:r>
+        <w:rPr>
+          <w:rFonts w:ascii="Helvetica Neue" w:hAnsi="Helvetica Neue" w:eastAsia="Helvetica Neue" w:cs="Helvetica Neue"/>
+          <w:b w:val="0"/>
+          <w:bCs w:val="0"/>
+          <w:i w:val="0"/>
+          <w:iCs w:val="0"/>
+          <w:caps w:val="0"/>
+          <w:smallCaps w:val="0"/>
+          <w:noProof w:val="0"/>
+          <w:color w:val="000000" w:themeColor="text1" w:themeTint="FF" w:themeShade="FF"/>
+          <w:sz w:val="22"/>
+          <w:szCs w:val="22"/>
+          <w:lang w:val="en-US"/>
+        </w:rPr>
+        <w:t>} ${$</w:t>
+      </w:r>
       <w:proofErr w:type="spellStart"/>
       <w:r>
         <w:rPr>
@@ -2781,7 +3566,7 @@
           <w:szCs w:val="22"/>
           <w:lang w:val="en-US"/>
         </w:rPr>
-        <w:t>url</w:t>
+        <w:t>item.stableIdentifier.label</w:t>
       </w:r>
       <w:proofErr w:type="spellEnd"/>
       <w:r>
@@ -2799,7 +3584,7 @@
           <w:szCs w:val="22"/>
           <w:lang w:val="en-US"/>
         </w:rPr>
-        <w:t>} ${$item.stableIdentifier.label}`+++</w:t>
+        <w:t>}`+++</w:t>
       </w:r>
       <w:r>
         <w:br/>
@@ -2874,8 +3659,6 @@
         </w:rPr>
         <w:t>+++</w:t>
       </w:r>
-      <w:proofErr w:type="spellStart"/>
-      <w:proofErr w:type="spellEnd"/>
     </w:p>
     <w:p>
       <w:pPr>
@@ -2891,7 +3674,7 @@
           <w:caps w:val="0"/>
           <w:smallCaps w:val="0"/>
           <w:noProof w:val="0"/>
-          <w:color w:val="595959" w:themeColor="text1" w:themeTint="A6" w:themeShade="FF"/>
+          <w:color w:val="000000" w:themeColor="text1" w:themeTint="FF" w:themeShade="FF"/>
           <w:sz w:val="22"/>
           <w:szCs w:val="22"/>
           <w:lang w:val="en-US"/>
@@ -2938,11 +3721,12 @@
     <w:p>
       <w:pPr>
         <w:pStyle w:val="Normal"/>
+        <w:jc w:val="left"/>
         <w:rPr>
           <w:rFonts w:ascii="Open Sans" w:hAnsi="Open Sans" w:eastAsia="Calibri" w:cs="Arial"/>
           <w:b w:val="1"/>
           <w:bCs w:val="1"/>
-          <w:color w:val="595959" w:themeColor="text1" w:themeTint="A6" w:themeShade="FF"/>
+          <w:color w:val="000000" w:themeColor="text1" w:themeTint="FF" w:themeShade="FF"/>
           <w:sz w:val="22"/>
           <w:szCs w:val="22"/>
         </w:rPr>
@@ -2951,7 +3735,7 @@
     <w:p xmlns:wp14="http://schemas.microsoft.com/office/word/2010/wordml" wp14:textId="77777777">
       <w:pPr>
         <w:pStyle w:val="DataSeerSubTitle"/>
-        <w:rPr/>
+        <w:jc w:val="left"/>
       </w:pPr>
       <w:r>
         <w:rPr/>
@@ -2961,7 +3745,8 @@
     <w:p xmlns:wp14="http://schemas.microsoft.com/office/word/2010/wordml" wp14:textId="77777777">
       <w:pPr>
         <w:pStyle w:val="Normal"/>
-        <w:shd w:val="clear" w:color="auto" w:fill="FFFFFF"/>
+        <w:shd w:val="clear" w:color="auto" w:fill="FFFFFF" w:themeFill="background1"/>
+        <w:jc w:val="left"/>
         <w:textAlignment w:val="center"/>
         <w:rPr>
           <w:rFonts w:ascii="Helvetica Neue" w:hAnsi="Helvetica Neue" w:eastAsia="Times New Roman" w:cs="Times New Roman"/>
@@ -2973,9 +3758,25 @@
           <w:rFonts w:ascii="Helvetica Neue" w:hAnsi="Helvetica Neue" w:eastAsia="Times New Roman" w:cs="Times New Roman"/>
           <w:color w:val="000000" w:themeColor="text1" w:themeTint="FF" w:themeShade="FF"/>
         </w:rPr>
-        <w:t xml:space="preserve">This advice is drawn from our </w:t>
-      </w:r>
-      <w:hyperlink r:id="R5b73f7c2f08a47ab">
+        <w:t xml:space="preserve">This advice is drawn from </w:t>
+      </w:r>
+      <w:proofErr w:type="gramStart"/>
+      <w:r>
+        <w:rPr>
+          <w:rFonts w:ascii="Helvetica Neue" w:hAnsi="Helvetica Neue" w:eastAsia="Times New Roman" w:cs="Times New Roman"/>
+          <w:color w:val="000000" w:themeColor="text1" w:themeTint="FF" w:themeShade="FF"/>
+        </w:rPr>
+        <w:t>our</w:t>
+      </w:r>
+      <w:proofErr w:type="gramEnd"/>
+      <w:r>
+        <w:rPr>
+          <w:rFonts w:ascii="Helvetica Neue" w:hAnsi="Helvetica Neue" w:eastAsia="Times New Roman" w:cs="Times New Roman"/>
+          <w:color w:val="000000" w:themeColor="text1" w:themeTint="FF" w:themeShade="FF"/>
+        </w:rPr>
+        <w:t xml:space="preserve"> </w:t>
+      </w:r>
+      <w:hyperlink r:id="Rca4535b2ad7042fb">
         <w:r>
           <w:rPr>
             <w:rStyle w:val="LienInternet"/>
@@ -3099,7 +3900,7 @@
           <w:caps w:val="0"/>
           <w:smallCaps w:val="0"/>
           <w:noProof w:val="0"/>
-          <w:color w:val="595959" w:themeColor="text1" w:themeTint="A6" w:themeShade="FF"/>
+          <w:color w:val="000000" w:themeColor="text1" w:themeTint="FF" w:themeShade="FF"/>
           <w:sz w:val="22"/>
           <w:szCs w:val="22"/>
           <w:lang w:val="en-US"/>
@@ -3120,10 +3921,44 @@
           <w:szCs w:val="22"/>
           <w:lang w:val="en-US"/>
         </w:rPr>
-        <w:t>+++INS $item.label+++</w:t>
+        <w:t>+++INS $</w:t>
       </w:r>
       <w:proofErr w:type="spellStart"/>
+      <w:r>
+        <w:rPr>
+          <w:rFonts w:ascii="Helvetica Neue" w:hAnsi="Helvetica Neue" w:eastAsia="Helvetica Neue" w:cs="Helvetica Neue"/>
+          <w:b w:val="1"/>
+          <w:bCs w:val="1"/>
+          <w:i w:val="0"/>
+          <w:iCs w:val="0"/>
+          <w:caps w:val="0"/>
+          <w:smallCaps w:val="0"/>
+          <w:noProof w:val="0"/>
+          <w:color w:val="000000" w:themeColor="text1" w:themeTint="FF" w:themeShade="FF"/>
+          <w:sz w:val="22"/>
+          <w:szCs w:val="22"/>
+          <w:lang w:val="en-US"/>
+        </w:rPr>
+        <w:t>item.label</w:t>
+      </w:r>
       <w:proofErr w:type="spellEnd"/>
+      <w:r>
+        <w:rPr>
+          <w:rFonts w:ascii="Helvetica Neue" w:hAnsi="Helvetica Neue" w:eastAsia="Helvetica Neue" w:cs="Helvetica Neue"/>
+          <w:b w:val="1"/>
+          <w:bCs w:val="1"/>
+          <w:i w:val="0"/>
+          <w:iCs w:val="0"/>
+          <w:caps w:val="0"/>
+          <w:smallCaps w:val="0"/>
+          <w:noProof w:val="0"/>
+          <w:color w:val="000000" w:themeColor="text1" w:themeTint="FF" w:themeShade="FF"/>
+          <w:sz w:val="22"/>
+          <w:szCs w:val="22"/>
+          <w:lang w:val="en-US"/>
+        </w:rPr>
+        <w:t>+++</w:t>
+      </w:r>
     </w:p>
     <w:p>
       <w:pPr>
@@ -3139,7 +3974,7 @@
           <w:caps w:val="0"/>
           <w:smallCaps w:val="0"/>
           <w:noProof w:val="0"/>
-          <w:color w:val="595959" w:themeColor="text1" w:themeTint="A6" w:themeShade="FF"/>
+          <w:color w:val="000000" w:themeColor="text1" w:themeTint="FF" w:themeShade="FF"/>
           <w:sz w:val="22"/>
           <w:szCs w:val="22"/>
           <w:lang w:val="en-US"/>
@@ -3182,6 +4017,7 @@
         </w:rPr>
         <w:t>+++INS $</w:t>
       </w:r>
+      <w:proofErr w:type="spellStart"/>
       <w:r>
         <w:rPr>
           <w:rFonts w:ascii="Helvetica Neue" w:hAnsi="Helvetica Neue" w:eastAsia="Helvetica Neue" w:cs="Helvetica Neue"/>
@@ -3199,6 +4035,7 @@
         </w:rPr>
         <w:t>item.description</w:t>
       </w:r>
+      <w:proofErr w:type="spellEnd"/>
       <w:r>
         <w:rPr>
           <w:rFonts w:ascii="Helvetica Neue" w:hAnsi="Helvetica Neue" w:eastAsia="Helvetica Neue" w:cs="Helvetica Neue"/>
@@ -3231,7 +4068,7 @@
           <w:caps w:val="0"/>
           <w:smallCaps w:val="0"/>
           <w:noProof w:val="0"/>
-          <w:color w:val="595959" w:themeColor="text1" w:themeTint="A6" w:themeShade="FF"/>
+          <w:color w:val="000000" w:themeColor="text1" w:themeTint="FF" w:themeShade="FF"/>
           <w:sz w:val="22"/>
           <w:szCs w:val="22"/>
           <w:lang w:val="en-US"/>
@@ -3272,7 +4109,43 @@
           <w:szCs w:val="22"/>
           <w:lang w:val="en-US"/>
         </w:rPr>
-        <w:t>+++INS $item.bestDataFormatForSharing+++</w:t>
+        <w:t>+++INS $</w:t>
+      </w:r>
+      <w:proofErr w:type="spellStart"/>
+      <w:r>
+        <w:rPr>
+          <w:rFonts w:ascii="Helvetica Neue" w:hAnsi="Helvetica Neue" w:eastAsia="Helvetica Neue" w:cs="Helvetica Neue"/>
+          <w:b w:val="0"/>
+          <w:bCs w:val="0"/>
+          <w:i w:val="0"/>
+          <w:iCs w:val="0"/>
+          <w:caps w:val="0"/>
+          <w:smallCaps w:val="0"/>
+          <w:noProof w:val="0"/>
+          <w:color w:val="000000" w:themeColor="text1" w:themeTint="FF" w:themeShade="FF"/>
+          <w:sz w:val="22"/>
+          <w:szCs w:val="22"/>
+          <w:lang w:val="en-US"/>
+        </w:rPr>
+        <w:t>item.bestDataFormatForSharing</w:t>
+      </w:r>
+      <w:proofErr w:type="spellEnd"/>
+      <w:r>
+        <w:rPr>
+          <w:rFonts w:ascii="Helvetica Neue" w:hAnsi="Helvetica Neue" w:eastAsia="Helvetica Neue" w:cs="Helvetica Neue"/>
+          <w:b w:val="0"/>
+          <w:bCs w:val="0"/>
+          <w:i w:val="0"/>
+          <w:iCs w:val="0"/>
+          <w:caps w:val="0"/>
+          <w:smallCaps w:val="0"/>
+          <w:noProof w:val="0"/>
+          <w:color w:val="000000" w:themeColor="text1" w:themeTint="FF" w:themeShade="FF"/>
+          <w:sz w:val="22"/>
+          <w:szCs w:val="22"/>
+          <w:lang w:val="en-US"/>
+        </w:rPr>
+        <w:t>+++</w:t>
       </w:r>
     </w:p>
     <w:p>
@@ -3289,7 +4162,7 @@
           <w:caps w:val="0"/>
           <w:smallCaps w:val="0"/>
           <w:noProof w:val="0"/>
-          <w:color w:val="595959" w:themeColor="text1" w:themeTint="A6" w:themeShade="FF"/>
+          <w:color w:val="000000" w:themeColor="text1" w:themeTint="FF" w:themeShade="FF"/>
           <w:sz w:val="22"/>
           <w:szCs w:val="22"/>
           <w:lang w:val="en-US"/>
@@ -3310,7 +4183,7 @@
           <w:szCs w:val="22"/>
           <w:lang w:val="en-US"/>
         </w:rPr>
-        <w:t>Most suitable repositories:</w:t>
+        <w:t>Best practice for indicating re-use of existing data:</w:t>
       </w:r>
       <w:r>
         <w:br/>
@@ -3348,7 +4221,7 @@
           <w:szCs w:val="22"/>
           <w:lang w:val="en-US"/>
         </w:rPr>
-        <w:t>item.mostSuitableRepositories</w:t>
+        <w:t>item.bestPracticeForIndicatingReUseOfExistingData</w:t>
       </w:r>
       <w:proofErr w:type="spellEnd"/>
       <w:r>
@@ -3376,14 +4249,108 @@
         <w:jc w:val="left"/>
         <w:rPr>
           <w:rFonts w:ascii="Open Sans" w:hAnsi="Open Sans" w:eastAsia="Calibri" w:cs="Arial"/>
-          <w:b w:val="0"/>
-          <w:bCs w:val="0"/>
-          <w:i w:val="0"/>
-          <w:iCs w:val="0"/>
-          <w:caps w:val="0"/>
-          <w:smallCaps w:val="0"/>
-          <w:noProof w:val="0"/>
-          <w:color w:val="595959" w:themeColor="text1" w:themeTint="A6" w:themeShade="FF"/>
+          <w:b w:val="1"/>
+          <w:bCs w:val="1"/>
+          <w:i w:val="0"/>
+          <w:iCs w:val="0"/>
+          <w:caps w:val="0"/>
+          <w:smallCaps w:val="0"/>
+          <w:noProof w:val="0"/>
+          <w:color w:val="000000" w:themeColor="text1" w:themeTint="FF" w:themeShade="FF"/>
+          <w:sz w:val="22"/>
+          <w:szCs w:val="22"/>
+          <w:lang w:val="en-US"/>
+        </w:rPr>
+      </w:pPr>
+      <w:r>
+        <w:rPr>
+          <w:rFonts w:ascii="Helvetica Neue" w:hAnsi="Helvetica Neue" w:eastAsia="Helvetica Neue" w:cs="Helvetica Neue"/>
+          <w:b w:val="1"/>
+          <w:bCs w:val="1"/>
+          <w:i w:val="0"/>
+          <w:iCs w:val="0"/>
+          <w:caps w:val="0"/>
+          <w:smallCaps w:val="0"/>
+          <w:noProof w:val="0"/>
+          <w:color w:val="000000" w:themeColor="text1" w:themeTint="FF" w:themeShade="FF"/>
+          <w:sz w:val="22"/>
+          <w:szCs w:val="22"/>
+          <w:lang w:val="en-US"/>
+        </w:rPr>
+        <w:t>Most suitable repositories:</w:t>
+      </w:r>
+      <w:r>
+        <w:br/>
+      </w:r>
+      <w:r>
+        <w:rPr>
+          <w:rFonts w:ascii="Helvetica Neue" w:hAnsi="Helvetica Neue" w:eastAsia="Helvetica Neue" w:cs="Helvetica Neue"/>
+          <w:b w:val="0"/>
+          <w:bCs w:val="0"/>
+          <w:i w:val="0"/>
+          <w:iCs w:val="0"/>
+          <w:caps w:val="0"/>
+          <w:smallCaps w:val="0"/>
+          <w:noProof w:val="0"/>
+          <w:color w:val="000000" w:themeColor="text1" w:themeTint="FF" w:themeShade="FF"/>
+          <w:sz w:val="22"/>
+          <w:szCs w:val="22"/>
+          <w:lang w:val="en-US"/>
+        </w:rPr>
+        <w:t>+++INS $</w:t>
+      </w:r>
+      <w:proofErr w:type="spellStart"/>
+      <w:r>
+        <w:rPr>
+          <w:rFonts w:ascii="Helvetica Neue" w:hAnsi="Helvetica Neue" w:eastAsia="Helvetica Neue" w:cs="Helvetica Neue"/>
+          <w:b w:val="0"/>
+          <w:bCs w:val="0"/>
+          <w:i w:val="0"/>
+          <w:iCs w:val="0"/>
+          <w:caps w:val="0"/>
+          <w:smallCaps w:val="0"/>
+          <w:noProof w:val="0"/>
+          <w:color w:val="000000" w:themeColor="text1" w:themeTint="FF" w:themeShade="FF"/>
+          <w:sz w:val="22"/>
+          <w:szCs w:val="22"/>
+          <w:lang w:val="en-US"/>
+        </w:rPr>
+        <w:t>item.mostSuitableRepositories</w:t>
+      </w:r>
+      <w:proofErr w:type="spellEnd"/>
+      <w:r>
+        <w:rPr>
+          <w:rFonts w:ascii="Helvetica Neue" w:hAnsi="Helvetica Neue" w:eastAsia="Helvetica Neue" w:cs="Helvetica Neue"/>
+          <w:b w:val="0"/>
+          <w:bCs w:val="0"/>
+          <w:i w:val="0"/>
+          <w:iCs w:val="0"/>
+          <w:caps w:val="0"/>
+          <w:smallCaps w:val="0"/>
+          <w:noProof w:val="0"/>
+          <w:color w:val="000000" w:themeColor="text1" w:themeTint="FF" w:themeShade="FF"/>
+          <w:sz w:val="22"/>
+          <w:szCs w:val="22"/>
+          <w:lang w:val="en-US"/>
+        </w:rPr>
+        <w:t>+++</w:t>
+      </w:r>
+    </w:p>
+    <w:p>
+      <w:pPr>
+        <w:pStyle w:val="Normal"/>
+        <w:spacing w:after="160" w:line="259" w:lineRule="auto"/>
+        <w:jc w:val="left"/>
+        <w:rPr>
+          <w:rFonts w:ascii="Open Sans" w:hAnsi="Open Sans" w:eastAsia="Calibri" w:cs="Arial"/>
+          <w:b w:val="0"/>
+          <w:bCs w:val="0"/>
+          <w:i w:val="0"/>
+          <w:iCs w:val="0"/>
+          <w:caps w:val="0"/>
+          <w:smallCaps w:val="0"/>
+          <w:noProof w:val="0"/>
+          <w:color w:val="000000" w:themeColor="text1" w:themeTint="FF" w:themeShade="FF"/>
           <w:sz w:val="22"/>
           <w:szCs w:val="22"/>
           <w:lang w:val="en-US"/>
@@ -3662,6 +4629,14 @@
           </w:pict>
         </mc:Fallback>
       </mc:AlternateContent>
+    </w:r>
+    <w:r>
+      <w:rPr/>
+      <w:t/>
+    </w:r>
+    <w:r>
+      <w:rPr/>
+      <w:t/>
     </w:r>
     <w:r>
       <w:rPr/>
@@ -4307,6 +5282,14 @@
           </a:graphic>
         </wp:anchor>
       </w:drawing>
+    </w:r>
+    <w:r>
+      <w:rPr/>
+      <w:t/>
+    </w:r>
+    <w:r>
+      <w:rPr/>
+      <w:t/>
     </w:r>
     <w:r>
       <w:rPr/>

</xml_diff>